<commit_message>
Started working on the first problem. I started by moving object B first.
</commit_message>
<xml_diff>
--- a/Problem Solving/kozinski_cameron_ProblemSolving.docx
+++ b/Problem Solving/kozinski_cameron_ProblemSolving.docx
@@ -52,7 +52,6 @@
           <w:szCs w:val="20"/>
         </w:rPr>
       </w:pPr>
-      <w:bookmarkStart w:id="0" w:name="_GoBack"/>
       <w:r>
         <w:rPr>
           <w:rFonts w:ascii="Verdana" w:hAnsi="Verdana" w:cs="Verdana"/>
@@ -61,7 +60,6 @@
         <w:t>Problem Solving</w:t>
       </w:r>
     </w:p>
-    <w:bookmarkEnd w:id="0"/>
     <w:p>
       <w:pPr>
         <w:widowControl w:val="0"/>
@@ -104,7 +102,9 @@
         <w:adjustRightInd w:val="0"/>
         <w:spacing w:after="240"/>
         <w:rPr>
-          <w:rFonts w:ascii="Times" w:hAnsi="Times" w:cs="Times"/>
+          <w:rFonts w:ascii="Calibri Bold Italic" w:hAnsi="Calibri Bold Italic" w:cs="Calibri Bold Italic"/>
+          <w:sz w:val="32"/>
+          <w:szCs w:val="32"/>
         </w:rPr>
       </w:pPr>
       <w:r>
@@ -115,6 +115,40 @@
         </w:rPr>
         <w:t>A man finds himself on a riverbank with a cat, a parrot and a bag of seed. He needs to transport all three to the other side of the river in his boat. However, the boat has room for only the man himself and one other item (either the cat, parrot or seed). In his absence, the cat could eat the parrot, and the parrot would eat the bag of seed. Show how he can get all the passengers to the other side, without leaving the wrong ones alone together.</w:t>
       </w:r>
+    </w:p>
+    <w:p>
+      <w:pPr>
+        <w:widowControl w:val="0"/>
+        <w:autoSpaceDE w:val="0"/>
+        <w:autoSpaceDN w:val="0"/>
+        <w:adjustRightInd w:val="0"/>
+        <w:spacing w:after="240"/>
+        <w:rPr>
+          <w:rFonts w:ascii="Calibri Bold Italic" w:hAnsi="Calibri Bold Italic" w:cs="Calibri Bold Italic"/>
+          <w:sz w:val="32"/>
+          <w:szCs w:val="32"/>
+        </w:rPr>
+      </w:pPr>
+    </w:p>
+    <w:p>
+      <w:pPr>
+        <w:widowControl w:val="0"/>
+        <w:autoSpaceDE w:val="0"/>
+        <w:autoSpaceDN w:val="0"/>
+        <w:adjustRightInd w:val="0"/>
+        <w:spacing w:after="240"/>
+        <w:rPr>
+          <w:rFonts w:ascii="Times" w:hAnsi="Times" w:cs="Times"/>
+        </w:rPr>
+      </w:pPr>
+      <w:r>
+        <w:rPr>
+          <w:rFonts w:ascii="Calibri Bold Italic" w:hAnsi="Calibri Bold Italic" w:cs="Calibri Bold Italic"/>
+        </w:rPr>
+        <w:t xml:space="preserve">For this question I will break it down into cat=A, parrot=B, and seed=c. the question is how to move ABC one by one without leaving A/b or B/C alone. With seeing that B is the letter that cannot be left alone with A or C we can come to the conclusion that B will be the first to move. </w:t>
+      </w:r>
+      <w:bookmarkStart w:id="0" w:name="_GoBack"/>
+      <w:bookmarkEnd w:id="0"/>
     </w:p>
     <w:p>
       <w:pPr>

</xml_diff>

<commit_message>
Started working on writing out the second part of the problem. After B was moved I have to decide on what object should be moved next.
</commit_message>
<xml_diff>
--- a/Problem Solving/kozinski_cameron_ProblemSolving.docx
+++ b/Problem Solving/kozinski_cameron_ProblemSolving.docx
@@ -147,6 +147,12 @@
         </w:rPr>
         <w:t xml:space="preserve">For this question I will break it down into cat=A, parrot=B, and seed=c. the question is how to move ABC one by one without leaving A/b or B/C alone. With seeing that B is the letter that cannot be left alone with A or C we can come to the conclusion that B will be the first to move. </w:t>
       </w:r>
+      <w:r>
+        <w:rPr>
+          <w:rFonts w:ascii="Calibri Bold Italic" w:hAnsi="Calibri Bold Italic" w:cs="Calibri Bold Italic"/>
+        </w:rPr>
+        <w:t xml:space="preserve">After moving B we then will return to object A and C. The next problem will be that if I take A or C and return to pick up the last A or C will be left with B. </w:t>
+      </w:r>
       <w:bookmarkStart w:id="0" w:name="_GoBack"/>
       <w:bookmarkEnd w:id="0"/>
     </w:p>
@@ -188,18 +194,8 @@
           <w:sz w:val="32"/>
           <w:szCs w:val="32"/>
         </w:rPr>
-        <w:t xml:space="preserve">There are 20 socks in a drawer: 5 pairs of black socks, 3 pairs of brown and 2 pairs of white. You select the socks in the dark and can check them only after a selection has been made. What is the smallest number of socks you need to select to guarantee getting the </w:t>
-      </w:r>
-      <w:proofErr w:type="gramStart"/>
-      <w:r>
-        <w:rPr>
-          <w:rFonts w:ascii="Calibri Bold Italic" w:hAnsi="Calibri Bold Italic" w:cs="Calibri Bold Italic"/>
-          <w:sz w:val="32"/>
-          <w:szCs w:val="32"/>
-        </w:rPr>
-        <w:t>following:</w:t>
-      </w:r>
-      <w:proofErr w:type="gramEnd"/>
+        <w:t>There are 20 socks in a drawer: 5 pairs of black socks, 3 pairs of brown and 2 pairs of white. You select the socks in the dark and can check them only after a selection has been made. What is the smallest number of socks you need to select to guarantee getting the following:</w:t>
+      </w:r>
     </w:p>
     <w:p>
       <w:pPr>
@@ -419,96 +415,50 @@
           <w:sz w:val="32"/>
           <w:szCs w:val="32"/>
         </w:rPr>
-        <w:t xml:space="preserve">a) What if the girl counts from 1 to </w:t>
-      </w:r>
-      <w:proofErr w:type="gramStart"/>
-      <w:r>
-        <w:rPr>
-          <w:rFonts w:ascii="Calibri Bold Italic" w:hAnsi="Calibri Bold Italic" w:cs="Calibri Bold Italic"/>
-          <w:sz w:val="32"/>
-          <w:szCs w:val="32"/>
-        </w:rPr>
-        <w:t>10</w:t>
-      </w:r>
-      <w:proofErr w:type="gramEnd"/>
-      <w:r>
-        <w:rPr>
-          <w:rFonts w:ascii="Calibri Bold Italic" w:hAnsi="Calibri Bold Italic" w:cs="Calibri Bold Italic"/>
-          <w:sz w:val="32"/>
-          <w:szCs w:val="32"/>
-        </w:rPr>
-        <w:t xml:space="preserve"> </w:t>
-      </w:r>
-    </w:p>
-    <w:p>
-      <w:pPr>
-        <w:widowControl w:val="0"/>
-        <w:autoSpaceDE w:val="0"/>
-        <w:autoSpaceDN w:val="0"/>
-        <w:adjustRightInd w:val="0"/>
-        <w:spacing w:after="240"/>
-        <w:rPr>
-          <w:rFonts w:ascii="Calibri Bold Italic" w:hAnsi="Calibri Bold Italic" w:cs="Calibri Bold Italic"/>
-          <w:sz w:val="32"/>
-          <w:szCs w:val="32"/>
-        </w:rPr>
-      </w:pPr>
-      <w:r>
-        <w:rPr>
-          <w:rFonts w:ascii="Calibri Bold Italic" w:hAnsi="Calibri Bold Italic" w:cs="Calibri Bold Italic"/>
-          <w:sz w:val="32"/>
-          <w:szCs w:val="32"/>
-        </w:rPr>
-        <w:t xml:space="preserve">b) What if the girl counts from 1 to </w:t>
-      </w:r>
-      <w:proofErr w:type="gramStart"/>
-      <w:r>
-        <w:rPr>
-          <w:rFonts w:ascii="Calibri Bold Italic" w:hAnsi="Calibri Bold Italic" w:cs="Calibri Bold Italic"/>
-          <w:sz w:val="32"/>
-          <w:szCs w:val="32"/>
-        </w:rPr>
-        <w:t>100</w:t>
-      </w:r>
-      <w:proofErr w:type="gramEnd"/>
-      <w:r>
-        <w:rPr>
-          <w:rFonts w:ascii="Calibri Bold Italic" w:hAnsi="Calibri Bold Italic" w:cs="Calibri Bold Italic"/>
-          <w:sz w:val="32"/>
-          <w:szCs w:val="32"/>
-        </w:rPr>
-        <w:t xml:space="preserve"> </w:t>
-      </w:r>
-    </w:p>
-    <w:p>
-      <w:pPr>
-        <w:widowControl w:val="0"/>
-        <w:autoSpaceDE w:val="0"/>
-        <w:autoSpaceDN w:val="0"/>
-        <w:adjustRightInd w:val="0"/>
-        <w:spacing w:after="240"/>
-        <w:rPr>
-          <w:rFonts w:ascii="Times" w:hAnsi="Times" w:cs="Times"/>
-        </w:rPr>
-      </w:pPr>
-      <w:r>
-        <w:rPr>
-          <w:rFonts w:ascii="Calibri Bold Italic" w:hAnsi="Calibri Bold Italic" w:cs="Calibri Bold Italic"/>
-          <w:sz w:val="32"/>
-          <w:szCs w:val="32"/>
-        </w:rPr>
-        <w:t xml:space="preserve">c) What if the girl counts from 1 to </w:t>
-      </w:r>
-      <w:proofErr w:type="gramStart"/>
-      <w:r>
-        <w:rPr>
-          <w:rFonts w:ascii="Calibri Bold Italic" w:hAnsi="Calibri Bold Italic" w:cs="Calibri Bold Italic"/>
-          <w:sz w:val="32"/>
-          <w:szCs w:val="32"/>
-        </w:rPr>
-        <w:t>1000</w:t>
-      </w:r>
-      <w:proofErr w:type="gramEnd"/>
+        <w:t xml:space="preserve">a) What if the girl counts from 1 to 10 </w:t>
+      </w:r>
+    </w:p>
+    <w:p>
+      <w:pPr>
+        <w:widowControl w:val="0"/>
+        <w:autoSpaceDE w:val="0"/>
+        <w:autoSpaceDN w:val="0"/>
+        <w:adjustRightInd w:val="0"/>
+        <w:spacing w:after="240"/>
+        <w:rPr>
+          <w:rFonts w:ascii="Calibri Bold Italic" w:hAnsi="Calibri Bold Italic" w:cs="Calibri Bold Italic"/>
+          <w:sz w:val="32"/>
+          <w:szCs w:val="32"/>
+        </w:rPr>
+      </w:pPr>
+      <w:r>
+        <w:rPr>
+          <w:rFonts w:ascii="Calibri Bold Italic" w:hAnsi="Calibri Bold Italic" w:cs="Calibri Bold Italic"/>
+          <w:sz w:val="32"/>
+          <w:szCs w:val="32"/>
+        </w:rPr>
+        <w:t xml:space="preserve">b) What if the girl counts from 1 to 100 </w:t>
+      </w:r>
+    </w:p>
+    <w:p>
+      <w:pPr>
+        <w:widowControl w:val="0"/>
+        <w:autoSpaceDE w:val="0"/>
+        <w:autoSpaceDN w:val="0"/>
+        <w:adjustRightInd w:val="0"/>
+        <w:spacing w:after="240"/>
+        <w:rPr>
+          <w:rFonts w:ascii="Times" w:hAnsi="Times" w:cs="Times"/>
+        </w:rPr>
+      </w:pPr>
+      <w:r>
+        <w:rPr>
+          <w:rFonts w:ascii="Calibri Bold Italic" w:hAnsi="Calibri Bold Italic" w:cs="Calibri Bold Italic"/>
+          <w:sz w:val="32"/>
+          <w:szCs w:val="32"/>
+        </w:rPr>
+        <w:t>c) What if the girl counts from 1 to 1000</w:t>
+      </w:r>
     </w:p>
     <w:p/>
     <w:sectPr>

</xml_diff>

<commit_message>
Solved the problem on how to move all objects. Now, all is needed is to type it up.
</commit_message>
<xml_diff>
--- a/Problem Solving/kozinski_cameron_ProblemSolving.docx
+++ b/Problem Solving/kozinski_cameron_ProblemSolving.docx
@@ -153,6 +153,12 @@
         </w:rPr>
         <w:t xml:space="preserve">After moving B we then will return to object A and C. The next problem will be that if I take A or C and return to pick up the last A or C will be left with B. </w:t>
       </w:r>
+      <w:r>
+        <w:rPr>
+          <w:rFonts w:ascii="Calibri Bold Italic" w:hAnsi="Calibri Bold Italic" w:cs="Calibri Bold Italic"/>
+        </w:rPr>
+        <w:t>If after moving A or C I also move object B back to the original position I can then move A or B depending on which I choose I can then move all objects without having B interact with A or C.</w:t>
+      </w:r>
       <w:bookmarkStart w:id="0" w:name="_GoBack"/>
       <w:bookmarkEnd w:id="0"/>
     </w:p>
@@ -194,8 +200,18 @@
           <w:sz w:val="32"/>
           <w:szCs w:val="32"/>
         </w:rPr>
-        <w:t>There are 20 socks in a drawer: 5 pairs of black socks, 3 pairs of brown and 2 pairs of white. You select the socks in the dark and can check them only after a selection has been made. What is the smallest number of socks you need to select to guarantee getting the following:</w:t>
-      </w:r>
+        <w:t xml:space="preserve">There are 20 socks in a drawer: 5 pairs of black socks, 3 pairs of brown and 2 pairs of white. You select the socks in the dark and can check them only after a selection has been made. What is the smallest number of socks you need to select to guarantee getting the </w:t>
+      </w:r>
+      <w:proofErr w:type="gramStart"/>
+      <w:r>
+        <w:rPr>
+          <w:rFonts w:ascii="Calibri Bold Italic" w:hAnsi="Calibri Bold Italic" w:cs="Calibri Bold Italic"/>
+          <w:sz w:val="32"/>
+          <w:szCs w:val="32"/>
+        </w:rPr>
+        <w:t>following:</w:t>
+      </w:r>
+      <w:proofErr w:type="gramEnd"/>
     </w:p>
     <w:p>
       <w:pPr>
@@ -415,50 +431,96 @@
           <w:sz w:val="32"/>
           <w:szCs w:val="32"/>
         </w:rPr>
-        <w:t xml:space="preserve">a) What if the girl counts from 1 to 10 </w:t>
-      </w:r>
-    </w:p>
-    <w:p>
-      <w:pPr>
-        <w:widowControl w:val="0"/>
-        <w:autoSpaceDE w:val="0"/>
-        <w:autoSpaceDN w:val="0"/>
-        <w:adjustRightInd w:val="0"/>
-        <w:spacing w:after="240"/>
-        <w:rPr>
-          <w:rFonts w:ascii="Calibri Bold Italic" w:hAnsi="Calibri Bold Italic" w:cs="Calibri Bold Italic"/>
-          <w:sz w:val="32"/>
-          <w:szCs w:val="32"/>
-        </w:rPr>
-      </w:pPr>
-      <w:r>
-        <w:rPr>
-          <w:rFonts w:ascii="Calibri Bold Italic" w:hAnsi="Calibri Bold Italic" w:cs="Calibri Bold Italic"/>
-          <w:sz w:val="32"/>
-          <w:szCs w:val="32"/>
-        </w:rPr>
-        <w:t xml:space="preserve">b) What if the girl counts from 1 to 100 </w:t>
-      </w:r>
-    </w:p>
-    <w:p>
-      <w:pPr>
-        <w:widowControl w:val="0"/>
-        <w:autoSpaceDE w:val="0"/>
-        <w:autoSpaceDN w:val="0"/>
-        <w:adjustRightInd w:val="0"/>
-        <w:spacing w:after="240"/>
-        <w:rPr>
-          <w:rFonts w:ascii="Times" w:hAnsi="Times" w:cs="Times"/>
-        </w:rPr>
-      </w:pPr>
-      <w:r>
-        <w:rPr>
-          <w:rFonts w:ascii="Calibri Bold Italic" w:hAnsi="Calibri Bold Italic" w:cs="Calibri Bold Italic"/>
-          <w:sz w:val="32"/>
-          <w:szCs w:val="32"/>
-        </w:rPr>
-        <w:t>c) What if the girl counts from 1 to 1000</w:t>
-      </w:r>
+        <w:t xml:space="preserve">a) What if the girl counts from 1 to </w:t>
+      </w:r>
+      <w:proofErr w:type="gramStart"/>
+      <w:r>
+        <w:rPr>
+          <w:rFonts w:ascii="Calibri Bold Italic" w:hAnsi="Calibri Bold Italic" w:cs="Calibri Bold Italic"/>
+          <w:sz w:val="32"/>
+          <w:szCs w:val="32"/>
+        </w:rPr>
+        <w:t>10</w:t>
+      </w:r>
+      <w:proofErr w:type="gramEnd"/>
+      <w:r>
+        <w:rPr>
+          <w:rFonts w:ascii="Calibri Bold Italic" w:hAnsi="Calibri Bold Italic" w:cs="Calibri Bold Italic"/>
+          <w:sz w:val="32"/>
+          <w:szCs w:val="32"/>
+        </w:rPr>
+        <w:t xml:space="preserve"> </w:t>
+      </w:r>
+    </w:p>
+    <w:p>
+      <w:pPr>
+        <w:widowControl w:val="0"/>
+        <w:autoSpaceDE w:val="0"/>
+        <w:autoSpaceDN w:val="0"/>
+        <w:adjustRightInd w:val="0"/>
+        <w:spacing w:after="240"/>
+        <w:rPr>
+          <w:rFonts w:ascii="Calibri Bold Italic" w:hAnsi="Calibri Bold Italic" w:cs="Calibri Bold Italic"/>
+          <w:sz w:val="32"/>
+          <w:szCs w:val="32"/>
+        </w:rPr>
+      </w:pPr>
+      <w:r>
+        <w:rPr>
+          <w:rFonts w:ascii="Calibri Bold Italic" w:hAnsi="Calibri Bold Italic" w:cs="Calibri Bold Italic"/>
+          <w:sz w:val="32"/>
+          <w:szCs w:val="32"/>
+        </w:rPr>
+        <w:t xml:space="preserve">b) What if the girl counts from 1 to </w:t>
+      </w:r>
+      <w:proofErr w:type="gramStart"/>
+      <w:r>
+        <w:rPr>
+          <w:rFonts w:ascii="Calibri Bold Italic" w:hAnsi="Calibri Bold Italic" w:cs="Calibri Bold Italic"/>
+          <w:sz w:val="32"/>
+          <w:szCs w:val="32"/>
+        </w:rPr>
+        <w:t>100</w:t>
+      </w:r>
+      <w:proofErr w:type="gramEnd"/>
+      <w:r>
+        <w:rPr>
+          <w:rFonts w:ascii="Calibri Bold Italic" w:hAnsi="Calibri Bold Italic" w:cs="Calibri Bold Italic"/>
+          <w:sz w:val="32"/>
+          <w:szCs w:val="32"/>
+        </w:rPr>
+        <w:t xml:space="preserve"> </w:t>
+      </w:r>
+    </w:p>
+    <w:p>
+      <w:pPr>
+        <w:widowControl w:val="0"/>
+        <w:autoSpaceDE w:val="0"/>
+        <w:autoSpaceDN w:val="0"/>
+        <w:adjustRightInd w:val="0"/>
+        <w:spacing w:after="240"/>
+        <w:rPr>
+          <w:rFonts w:ascii="Times" w:hAnsi="Times" w:cs="Times"/>
+        </w:rPr>
+      </w:pPr>
+      <w:r>
+        <w:rPr>
+          <w:rFonts w:ascii="Calibri Bold Italic" w:hAnsi="Calibri Bold Italic" w:cs="Calibri Bold Italic"/>
+          <w:sz w:val="32"/>
+          <w:szCs w:val="32"/>
+        </w:rPr>
+        <w:t xml:space="preserve">c) What if the girl counts from 1 to </w:t>
+      </w:r>
+      <w:proofErr w:type="gramStart"/>
+      <w:r>
+        <w:rPr>
+          <w:rFonts w:ascii="Calibri Bold Italic" w:hAnsi="Calibri Bold Italic" w:cs="Calibri Bold Italic"/>
+          <w:sz w:val="32"/>
+          <w:szCs w:val="32"/>
+        </w:rPr>
+        <w:t>1000</w:t>
+      </w:r>
+      <w:proofErr w:type="gramEnd"/>
     </w:p>
     <w:p/>
     <w:sectPr>

</xml_diff>

<commit_message>
Finished solving question one. Now, all I need to do is spell check the work and I will be finished with this section.
</commit_message>
<xml_diff>
--- a/Problem Solving/kozinski_cameron_ProblemSolving.docx
+++ b/Problem Solving/kozinski_cameron_ProblemSolving.docx
@@ -145,7 +145,19 @@
         <w:rPr>
           <w:rFonts w:ascii="Calibri Bold Italic" w:hAnsi="Calibri Bold Italic" w:cs="Calibri Bold Italic"/>
         </w:rPr>
-        <w:t xml:space="preserve">For this question I will break it down into cat=A, parrot=B, and seed=c. the question is how to move ABC one by one without leaving A/b or B/C alone. With seeing that B is the letter that cannot be left alone with A or C we can come to the conclusion that B will be the first to move. </w:t>
+        <w:t xml:space="preserve">For this question I will break it down into cat=A, parrot=B, and seed=c. the question is how to move ABC one by one without leaving </w:t>
+      </w:r>
+      <w:r>
+        <w:rPr>
+          <w:rFonts w:ascii="Calibri Bold Italic" w:hAnsi="Calibri Bold Italic" w:cs="Calibri Bold Italic"/>
+        </w:rPr>
+        <w:t>A/B</w:t>
+      </w:r>
+      <w:r>
+        <w:rPr>
+          <w:rFonts w:ascii="Calibri Bold Italic" w:hAnsi="Calibri Bold Italic" w:cs="Calibri Bold Italic"/>
+        </w:rPr>
+        <w:t xml:space="preserve"> or B/C alone. With seeing that B is the letter that cannot be left alone with A or C we can come to the conclusion that B will be the first to move. </w:t>
       </w:r>
       <w:r>
         <w:rPr>
@@ -158,6 +170,60 @@
           <w:rFonts w:ascii="Calibri Bold Italic" w:hAnsi="Calibri Bold Italic" w:cs="Calibri Bold Italic"/>
         </w:rPr>
         <w:t>If after moving A or C I also move object B back to the original position I can then move A or B depending on which I choose I can then move all objects without having B interact with A or C.</w:t>
+      </w:r>
+      <w:r>
+        <w:rPr>
+          <w:rFonts w:ascii="Calibri Bold Italic" w:hAnsi="Calibri Bold Italic" w:cs="Calibri Bold Italic"/>
+        </w:rPr>
+        <w:t xml:space="preserve"> After moving B I will now move object C. After moving C I will move object </w:t>
+      </w:r>
+      <w:r>
+        <w:rPr>
+          <w:rFonts w:ascii="Calibri Bold Italic" w:hAnsi="Calibri Bold Italic" w:cs="Calibri Bold Italic"/>
+        </w:rPr>
+        <w:t xml:space="preserve">B back to the original position. I </w:t>
+      </w:r>
+      <w:proofErr w:type="spellStart"/>
+      <w:r>
+        <w:rPr>
+          <w:rFonts w:ascii="Calibri Bold Italic" w:hAnsi="Calibri Bold Italic" w:cs="Calibri Bold Italic"/>
+        </w:rPr>
+        <w:t>wil</w:t>
+      </w:r>
+      <w:proofErr w:type="spellEnd"/>
+      <w:r>
+        <w:rPr>
+          <w:rFonts w:ascii="Calibri Bold Italic" w:hAnsi="Calibri Bold Italic" w:cs="Calibri Bold Italic"/>
+        </w:rPr>
+        <w:t xml:space="preserve"> now move object A to the new position. Leaving </w:t>
+      </w:r>
+      <w:proofErr w:type="gramStart"/>
+      <w:r>
+        <w:rPr>
+          <w:rFonts w:ascii="Calibri Bold Italic" w:hAnsi="Calibri Bold Italic" w:cs="Calibri Bold Italic"/>
+        </w:rPr>
+        <w:t>A</w:t>
+      </w:r>
+      <w:proofErr w:type="gramEnd"/>
+      <w:r>
+        <w:rPr>
+          <w:rFonts w:ascii="Calibri Bold Italic" w:hAnsi="Calibri Bold Italic" w:cs="Calibri Bold Italic"/>
+        </w:rPr>
+        <w:t xml:space="preserve"> </w:t>
+      </w:r>
+      <w:proofErr w:type="spellStart"/>
+      <w:r>
+        <w:rPr>
+          <w:rFonts w:ascii="Calibri Bold Italic" w:hAnsi="Calibri Bold Italic" w:cs="Calibri Bold Italic"/>
+        </w:rPr>
+        <w:t>anC</w:t>
+      </w:r>
+      <w:proofErr w:type="spellEnd"/>
+      <w:r>
+        <w:rPr>
+          <w:rFonts w:ascii="Calibri Bold Italic" w:hAnsi="Calibri Bold Italic" w:cs="Calibri Bold Italic"/>
+        </w:rPr>
+        <w:t xml:space="preserve"> together I will return to the original position and now move object B for the last time solving the problem. </w:t>
       </w:r>
       <w:bookmarkStart w:id="0" w:name="_GoBack"/>
       <w:bookmarkEnd w:id="0"/>

</xml_diff>

<commit_message>
Finished spell checking question one.
</commit_message>
<xml_diff>
--- a/Problem Solving/kozinski_cameron_ProblemSolving.docx
+++ b/Problem Solving/kozinski_cameron_ProblemSolving.docx
@@ -181,52 +181,40 @@
         <w:rPr>
           <w:rFonts w:ascii="Calibri Bold Italic" w:hAnsi="Calibri Bold Italic" w:cs="Calibri Bold Italic"/>
         </w:rPr>
-        <w:t xml:space="preserve">B back to the original position. I </w:t>
-      </w:r>
-      <w:proofErr w:type="spellStart"/>
-      <w:r>
-        <w:rPr>
-          <w:rFonts w:ascii="Calibri Bold Italic" w:hAnsi="Calibri Bold Italic" w:cs="Calibri Bold Italic"/>
-        </w:rPr>
-        <w:t>wil</w:t>
-      </w:r>
-      <w:proofErr w:type="spellEnd"/>
-      <w:r>
-        <w:rPr>
-          <w:rFonts w:ascii="Calibri Bold Italic" w:hAnsi="Calibri Bold Italic" w:cs="Calibri Bold Italic"/>
-        </w:rPr>
-        <w:t xml:space="preserve"> now move object A to the new position. Leaving </w:t>
-      </w:r>
-      <w:proofErr w:type="gramStart"/>
-      <w:r>
-        <w:rPr>
-          <w:rFonts w:ascii="Calibri Bold Italic" w:hAnsi="Calibri Bold Italic" w:cs="Calibri Bold Italic"/>
-        </w:rPr>
-        <w:t>A</w:t>
-      </w:r>
-      <w:proofErr w:type="gramEnd"/>
-      <w:r>
-        <w:rPr>
-          <w:rFonts w:ascii="Calibri Bold Italic" w:hAnsi="Calibri Bold Italic" w:cs="Calibri Bold Italic"/>
-        </w:rPr>
-        <w:t xml:space="preserve"> </w:t>
-      </w:r>
-      <w:proofErr w:type="spellStart"/>
-      <w:r>
-        <w:rPr>
-          <w:rFonts w:ascii="Calibri Bold Italic" w:hAnsi="Calibri Bold Italic" w:cs="Calibri Bold Italic"/>
-        </w:rPr>
-        <w:t>anC</w:t>
-      </w:r>
-      <w:proofErr w:type="spellEnd"/>
-      <w:r>
-        <w:rPr>
-          <w:rFonts w:ascii="Calibri Bold Italic" w:hAnsi="Calibri Bold Italic" w:cs="Calibri Bold Italic"/>
-        </w:rPr>
-        <w:t xml:space="preserve"> together I will return to the original position and now move object B for the last time solving the problem. </w:t>
+        <w:t>B back to the original position. I wil</w:t>
+      </w:r>
+      <w:r>
+        <w:rPr>
+          <w:rFonts w:ascii="Calibri Bold Italic" w:hAnsi="Calibri Bold Italic" w:cs="Calibri Bold Italic"/>
+        </w:rPr>
+        <w:t>l</w:t>
+      </w:r>
+      <w:r>
+        <w:rPr>
+          <w:rFonts w:ascii="Calibri Bold Italic" w:hAnsi="Calibri Bold Italic" w:cs="Calibri Bold Italic"/>
+        </w:rPr>
+        <w:t xml:space="preserve"> now move object A to the new position. Leaving A an</w:t>
+      </w:r>
+      <w:r>
+        <w:rPr>
+          <w:rFonts w:ascii="Calibri Bold Italic" w:hAnsi="Calibri Bold Italic" w:cs="Calibri Bold Italic"/>
+        </w:rPr>
+        <w:t xml:space="preserve">d </w:t>
+      </w:r>
+      <w:r>
+        <w:rPr>
+          <w:rFonts w:ascii="Calibri Bold Italic" w:hAnsi="Calibri Bold Italic" w:cs="Calibri Bold Italic"/>
+        </w:rPr>
+        <w:t>C together I will re</w:t>
       </w:r>
       <w:bookmarkStart w:id="0" w:name="_GoBack"/>
       <w:bookmarkEnd w:id="0"/>
+      <w:r>
+        <w:rPr>
+          <w:rFonts w:ascii="Calibri Bold Italic" w:hAnsi="Calibri Bold Italic" w:cs="Calibri Bold Italic"/>
+        </w:rPr>
+        <w:t xml:space="preserve">turn to the original position and now move object B for the last time solving the problem. </w:t>
+      </w:r>
     </w:p>
     <w:p>
       <w:pPr>

</xml_diff>

<commit_message>
Wrote out the elaborated rewording of question two.
</commit_message>
<xml_diff>
--- a/Problem Solving/kozinski_cameron_ProblemSolving.docx
+++ b/Problem Solving/kozinski_cameron_ProblemSolving.docx
@@ -205,120 +205,161 @@
         <w:rPr>
           <w:rFonts w:ascii="Calibri Bold Italic" w:hAnsi="Calibri Bold Italic" w:cs="Calibri Bold Italic"/>
         </w:rPr>
-        <w:t>C together I will re</w:t>
+        <w:t xml:space="preserve">C together I will return to the original position and now move object B for the last time solving the problem. </w:t>
+      </w:r>
+    </w:p>
+    <w:p>
+      <w:pPr>
+        <w:widowControl w:val="0"/>
+        <w:autoSpaceDE w:val="0"/>
+        <w:autoSpaceDN w:val="0"/>
+        <w:adjustRightInd w:val="0"/>
+        <w:spacing w:after="240"/>
+        <w:rPr>
+          <w:rFonts w:ascii="Times" w:hAnsi="Times" w:cs="Times"/>
+        </w:rPr>
+      </w:pPr>
+      <w:r>
+        <w:rPr>
+          <w:rFonts w:ascii="Times" w:hAnsi="Times" w:cs="Times"/>
+          <w:color w:val="6D6D6D"/>
+          <w:sz w:val="32"/>
+          <w:szCs w:val="32"/>
+        </w:rPr>
+        <w:t>Socks in the Dark:</w:t>
+      </w:r>
+    </w:p>
+    <w:p>
+      <w:pPr>
+        <w:widowControl w:val="0"/>
+        <w:autoSpaceDE w:val="0"/>
+        <w:autoSpaceDN w:val="0"/>
+        <w:adjustRightInd w:val="0"/>
+        <w:spacing w:after="240"/>
+        <w:rPr>
+          <w:rFonts w:ascii="Times" w:hAnsi="Times" w:cs="Times"/>
+        </w:rPr>
+      </w:pPr>
+      <w:r>
+        <w:rPr>
+          <w:rFonts w:ascii="Calibri Bold Italic" w:hAnsi="Calibri Bold Italic" w:cs="Calibri Bold Italic"/>
+          <w:sz w:val="32"/>
+          <w:szCs w:val="32"/>
+        </w:rPr>
+        <w:t>There are 20 socks in a drawer: 5 pairs of black socks, 3 pairs of brown and 2 pairs of white. You select the socks in the dark and can check them only after a selection has been made. What is the smallest number of socks you need to select to guarantee getting the following:</w:t>
+      </w:r>
+    </w:p>
+    <w:p>
+      <w:pPr>
+        <w:widowControl w:val="0"/>
+        <w:autoSpaceDE w:val="0"/>
+        <w:autoSpaceDN w:val="0"/>
+        <w:adjustRightInd w:val="0"/>
+        <w:spacing w:after="240"/>
+        <w:rPr>
+          <w:rFonts w:ascii="Calibri Bold Italic" w:hAnsi="Calibri Bold Italic" w:cs="Calibri Bold Italic"/>
+          <w:sz w:val="32"/>
+          <w:szCs w:val="32"/>
+        </w:rPr>
+      </w:pPr>
+      <w:r>
+        <w:rPr>
+          <w:rFonts w:ascii="Calibri Bold Italic" w:hAnsi="Calibri Bold Italic" w:cs="Calibri Bold Italic"/>
+          <w:sz w:val="32"/>
+          <w:szCs w:val="32"/>
+        </w:rPr>
+        <w:t>a) At least one matching pair +</w:t>
+      </w:r>
+    </w:p>
+    <w:p>
+      <w:pPr>
+        <w:widowControl w:val="0"/>
+        <w:autoSpaceDE w:val="0"/>
+        <w:autoSpaceDN w:val="0"/>
+        <w:adjustRightInd w:val="0"/>
+        <w:spacing w:after="240"/>
+        <w:rPr>
+          <w:rFonts w:ascii="Calibri Bold Italic" w:hAnsi="Calibri Bold Italic" w:cs="Calibri Bold Italic"/>
+          <w:i/>
+          <w:iCs/>
+          <w:sz w:val="32"/>
+          <w:szCs w:val="32"/>
+        </w:rPr>
+      </w:pPr>
+      <w:r>
+        <w:rPr>
+          <w:rFonts w:ascii="Calibri Bold Italic" w:hAnsi="Calibri Bold Italic" w:cs="Calibri Bold Italic"/>
+          <w:sz w:val="32"/>
+          <w:szCs w:val="32"/>
+        </w:rPr>
+        <w:t xml:space="preserve">b) At least one matching pair </w:t>
+      </w:r>
+      <w:r>
+        <w:rPr>
+          <w:rFonts w:ascii="Calibri Bold Italic" w:hAnsi="Calibri Bold Italic" w:cs="Calibri Bold Italic"/>
+          <w:i/>
+          <w:iCs/>
+          <w:sz w:val="32"/>
+          <w:szCs w:val="32"/>
+        </w:rPr>
+        <w:t>of each color.</w:t>
+      </w:r>
+    </w:p>
+    <w:p>
+      <w:pPr>
+        <w:widowControl w:val="0"/>
+        <w:autoSpaceDE w:val="0"/>
+        <w:autoSpaceDN w:val="0"/>
+        <w:adjustRightInd w:val="0"/>
+        <w:spacing w:after="240"/>
+        <w:rPr>
+          <w:rFonts w:ascii="Times" w:hAnsi="Times" w:cs="Times"/>
+        </w:rPr>
+      </w:pPr>
+      <w:r>
+        <w:rPr>
+          <w:rFonts w:ascii="Times" w:hAnsi="Times" w:cs="Times"/>
+        </w:rPr>
+        <w:lastRenderedPageBreak/>
+        <w:t xml:space="preserve">The next question is asking if you ten black socks=A, six brown socks=B, and four white socks=C what is the minimum selections needed to </w:t>
+      </w:r>
+      <w:r>
+        <w:rPr>
+          <w:rFonts w:ascii="Times" w:hAnsi="Times" w:cs="Times"/>
+          <w:u w:val="single"/>
+        </w:rPr>
+        <w:t>guarantee</w:t>
+      </w:r>
+      <w:r>
+        <w:rPr>
+          <w:rFonts w:ascii="Times" w:hAnsi="Times" w:cs="Times"/>
+        </w:rPr>
+        <w:t xml:space="preserve"> get matching socks. I can pick one at a time but can only see my selection after it has been chosen. </w:t>
       </w:r>
       <w:bookmarkStart w:id="0" w:name="_GoBack"/>
       <w:bookmarkEnd w:id="0"/>
       <w:r>
         <w:rPr>
-          <w:rFonts w:ascii="Calibri Bold Italic" w:hAnsi="Calibri Bold Italic" w:cs="Calibri Bold Italic"/>
-        </w:rPr>
-        <w:t xml:space="preserve">turn to the original position and now move object B for the last time solving the problem. </w:t>
-      </w:r>
-    </w:p>
-    <w:p>
-      <w:pPr>
-        <w:widowControl w:val="0"/>
-        <w:autoSpaceDE w:val="0"/>
-        <w:autoSpaceDN w:val="0"/>
-        <w:adjustRightInd w:val="0"/>
-        <w:spacing w:after="240"/>
-        <w:rPr>
-          <w:rFonts w:ascii="Times" w:hAnsi="Times" w:cs="Times"/>
-        </w:rPr>
-      </w:pPr>
-      <w:r>
+          <w:rFonts w:ascii="Times" w:hAnsi="Times" w:cs="Times"/>
+        </w:rPr>
+        <w:t xml:space="preserve">  </w:t>
+      </w:r>
+    </w:p>
+    <w:p>
+      <w:pPr>
+        <w:widowControl w:val="0"/>
+        <w:autoSpaceDE w:val="0"/>
+        <w:autoSpaceDN w:val="0"/>
+        <w:adjustRightInd w:val="0"/>
+        <w:spacing w:after="240"/>
         <w:rPr>
           <w:rFonts w:ascii="Times" w:hAnsi="Times" w:cs="Times"/>
           <w:color w:val="6D6D6D"/>
           <w:sz w:val="32"/>
           <w:szCs w:val="32"/>
         </w:rPr>
-        <w:t>Socks in the Dark:</w:t>
-      </w:r>
-    </w:p>
-    <w:p>
-      <w:pPr>
-        <w:widowControl w:val="0"/>
-        <w:autoSpaceDE w:val="0"/>
-        <w:autoSpaceDN w:val="0"/>
-        <w:adjustRightInd w:val="0"/>
-        <w:spacing w:after="240"/>
-        <w:rPr>
-          <w:rFonts w:ascii="Times" w:hAnsi="Times" w:cs="Times"/>
-        </w:rPr>
-      </w:pPr>
-      <w:r>
-        <w:rPr>
-          <w:rFonts w:ascii="Calibri Bold Italic" w:hAnsi="Calibri Bold Italic" w:cs="Calibri Bold Italic"/>
-          <w:sz w:val="32"/>
-          <w:szCs w:val="32"/>
-        </w:rPr>
-        <w:t xml:space="preserve">There are 20 socks in a drawer: 5 pairs of black socks, 3 pairs of brown and 2 pairs of white. You select the socks in the dark and can check them only after a selection has been made. What is the smallest number of socks you need to select to guarantee getting the </w:t>
-      </w:r>
-      <w:proofErr w:type="gramStart"/>
-      <w:r>
-        <w:rPr>
-          <w:rFonts w:ascii="Calibri Bold Italic" w:hAnsi="Calibri Bold Italic" w:cs="Calibri Bold Italic"/>
-          <w:sz w:val="32"/>
-          <w:szCs w:val="32"/>
-        </w:rPr>
-        <w:t>following:</w:t>
-      </w:r>
-      <w:proofErr w:type="gramEnd"/>
-    </w:p>
-    <w:p>
-      <w:pPr>
-        <w:widowControl w:val="0"/>
-        <w:autoSpaceDE w:val="0"/>
-        <w:autoSpaceDN w:val="0"/>
-        <w:adjustRightInd w:val="0"/>
-        <w:spacing w:after="240"/>
-        <w:rPr>
-          <w:rFonts w:ascii="Calibri Bold Italic" w:hAnsi="Calibri Bold Italic" w:cs="Calibri Bold Italic"/>
-          <w:sz w:val="32"/>
-          <w:szCs w:val="32"/>
-        </w:rPr>
-      </w:pPr>
-      <w:r>
-        <w:rPr>
-          <w:rFonts w:ascii="Calibri Bold Italic" w:hAnsi="Calibri Bold Italic" w:cs="Calibri Bold Italic"/>
-          <w:sz w:val="32"/>
-          <w:szCs w:val="32"/>
-        </w:rPr>
-        <w:t>a) At least one matching pair -</w:t>
-      </w:r>
-    </w:p>
-    <w:p>
-      <w:pPr>
-        <w:widowControl w:val="0"/>
-        <w:autoSpaceDE w:val="0"/>
-        <w:autoSpaceDN w:val="0"/>
-        <w:adjustRightInd w:val="0"/>
-        <w:spacing w:after="240"/>
-        <w:rPr>
-          <w:rFonts w:ascii="Times" w:hAnsi="Times" w:cs="Times"/>
-        </w:rPr>
-      </w:pPr>
-      <w:r>
-        <w:rPr>
-          <w:rFonts w:ascii="Calibri Bold Italic" w:hAnsi="Calibri Bold Italic" w:cs="Calibri Bold Italic"/>
-          <w:sz w:val="32"/>
-          <w:szCs w:val="32"/>
-        </w:rPr>
-        <w:t xml:space="preserve">b) At least one matching pair </w:t>
-      </w:r>
-      <w:r>
-        <w:rPr>
-          <w:rFonts w:ascii="Calibri Bold Italic" w:hAnsi="Calibri Bold Italic" w:cs="Calibri Bold Italic"/>
-          <w:i/>
-          <w:iCs/>
-          <w:sz w:val="32"/>
-          <w:szCs w:val="32"/>
-        </w:rPr>
-        <w:t>of each color.</w:t>
-      </w:r>
+      </w:pPr>
     </w:p>
     <w:p>
       <w:pPr>
@@ -419,30 +460,15 @@
         <w:spacing w:after="240"/>
         <w:rPr>
           <w:rFonts w:ascii="Times" w:hAnsi="Times" w:cs="Times"/>
+        </w:rPr>
+      </w:pPr>
+      <w:r>
+        <w:rPr>
+          <w:rFonts w:ascii="Times" w:hAnsi="Times" w:cs="Times"/>
           <w:color w:val="6D6D6D"/>
           <w:sz w:val="32"/>
           <w:szCs w:val="32"/>
         </w:rPr>
-      </w:pPr>
-    </w:p>
-    <w:p>
-      <w:pPr>
-        <w:widowControl w:val="0"/>
-        <w:autoSpaceDE w:val="0"/>
-        <w:autoSpaceDN w:val="0"/>
-        <w:adjustRightInd w:val="0"/>
-        <w:spacing w:after="240"/>
-        <w:rPr>
-          <w:rFonts w:ascii="Times" w:hAnsi="Times" w:cs="Times"/>
-        </w:rPr>
-      </w:pPr>
-      <w:r>
-        <w:rPr>
-          <w:rFonts w:ascii="Times" w:hAnsi="Times" w:cs="Times"/>
-          <w:color w:val="6D6D6D"/>
-          <w:sz w:val="32"/>
-          <w:szCs w:val="32"/>
-        </w:rPr>
         <w:t>Predicting Fingers:</w:t>
       </w:r>
     </w:p>
@@ -485,96 +511,50 @@
           <w:sz w:val="32"/>
           <w:szCs w:val="32"/>
         </w:rPr>
-        <w:t xml:space="preserve">a) What if the girl counts from 1 to </w:t>
-      </w:r>
-      <w:proofErr w:type="gramStart"/>
-      <w:r>
-        <w:rPr>
-          <w:rFonts w:ascii="Calibri Bold Italic" w:hAnsi="Calibri Bold Italic" w:cs="Calibri Bold Italic"/>
-          <w:sz w:val="32"/>
-          <w:szCs w:val="32"/>
-        </w:rPr>
-        <w:t>10</w:t>
-      </w:r>
-      <w:proofErr w:type="gramEnd"/>
-      <w:r>
-        <w:rPr>
-          <w:rFonts w:ascii="Calibri Bold Italic" w:hAnsi="Calibri Bold Italic" w:cs="Calibri Bold Italic"/>
-          <w:sz w:val="32"/>
-          <w:szCs w:val="32"/>
-        </w:rPr>
-        <w:t xml:space="preserve"> </w:t>
-      </w:r>
-    </w:p>
-    <w:p>
-      <w:pPr>
-        <w:widowControl w:val="0"/>
-        <w:autoSpaceDE w:val="0"/>
-        <w:autoSpaceDN w:val="0"/>
-        <w:adjustRightInd w:val="0"/>
-        <w:spacing w:after="240"/>
-        <w:rPr>
-          <w:rFonts w:ascii="Calibri Bold Italic" w:hAnsi="Calibri Bold Italic" w:cs="Calibri Bold Italic"/>
-          <w:sz w:val="32"/>
-          <w:szCs w:val="32"/>
-        </w:rPr>
-      </w:pPr>
-      <w:r>
-        <w:rPr>
-          <w:rFonts w:ascii="Calibri Bold Italic" w:hAnsi="Calibri Bold Italic" w:cs="Calibri Bold Italic"/>
-          <w:sz w:val="32"/>
-          <w:szCs w:val="32"/>
-        </w:rPr>
-        <w:t xml:space="preserve">b) What if the girl counts from 1 to </w:t>
-      </w:r>
-      <w:proofErr w:type="gramStart"/>
-      <w:r>
-        <w:rPr>
-          <w:rFonts w:ascii="Calibri Bold Italic" w:hAnsi="Calibri Bold Italic" w:cs="Calibri Bold Italic"/>
-          <w:sz w:val="32"/>
-          <w:szCs w:val="32"/>
-        </w:rPr>
-        <w:t>100</w:t>
-      </w:r>
-      <w:proofErr w:type="gramEnd"/>
-      <w:r>
-        <w:rPr>
-          <w:rFonts w:ascii="Calibri Bold Italic" w:hAnsi="Calibri Bold Italic" w:cs="Calibri Bold Italic"/>
-          <w:sz w:val="32"/>
-          <w:szCs w:val="32"/>
-        </w:rPr>
-        <w:t xml:space="preserve"> </w:t>
-      </w:r>
-    </w:p>
-    <w:p>
-      <w:pPr>
-        <w:widowControl w:val="0"/>
-        <w:autoSpaceDE w:val="0"/>
-        <w:autoSpaceDN w:val="0"/>
-        <w:adjustRightInd w:val="0"/>
-        <w:spacing w:after="240"/>
-        <w:rPr>
-          <w:rFonts w:ascii="Times" w:hAnsi="Times" w:cs="Times"/>
-        </w:rPr>
-      </w:pPr>
-      <w:r>
-        <w:rPr>
-          <w:rFonts w:ascii="Calibri Bold Italic" w:hAnsi="Calibri Bold Italic" w:cs="Calibri Bold Italic"/>
-          <w:sz w:val="32"/>
-          <w:szCs w:val="32"/>
-        </w:rPr>
-        <w:t xml:space="preserve">c) What if the girl counts from 1 to </w:t>
-      </w:r>
-      <w:proofErr w:type="gramStart"/>
-      <w:r>
-        <w:rPr>
-          <w:rFonts w:ascii="Calibri Bold Italic" w:hAnsi="Calibri Bold Italic" w:cs="Calibri Bold Italic"/>
-          <w:sz w:val="32"/>
-          <w:szCs w:val="32"/>
-        </w:rPr>
-        <w:t>1000</w:t>
-      </w:r>
-      <w:proofErr w:type="gramEnd"/>
+        <w:t xml:space="preserve">a) What if the girl counts from 1 to 10 </w:t>
+      </w:r>
+    </w:p>
+    <w:p>
+      <w:pPr>
+        <w:widowControl w:val="0"/>
+        <w:autoSpaceDE w:val="0"/>
+        <w:autoSpaceDN w:val="0"/>
+        <w:adjustRightInd w:val="0"/>
+        <w:spacing w:after="240"/>
+        <w:rPr>
+          <w:rFonts w:ascii="Calibri Bold Italic" w:hAnsi="Calibri Bold Italic" w:cs="Calibri Bold Italic"/>
+          <w:sz w:val="32"/>
+          <w:szCs w:val="32"/>
+        </w:rPr>
+      </w:pPr>
+      <w:r>
+        <w:rPr>
+          <w:rFonts w:ascii="Calibri Bold Italic" w:hAnsi="Calibri Bold Italic" w:cs="Calibri Bold Italic"/>
+          <w:sz w:val="32"/>
+          <w:szCs w:val="32"/>
+        </w:rPr>
+        <w:t xml:space="preserve">b) What if the girl counts from 1 to 100 </w:t>
+      </w:r>
+    </w:p>
+    <w:p>
+      <w:pPr>
+        <w:widowControl w:val="0"/>
+        <w:autoSpaceDE w:val="0"/>
+        <w:autoSpaceDN w:val="0"/>
+        <w:adjustRightInd w:val="0"/>
+        <w:spacing w:after="240"/>
+        <w:rPr>
+          <w:rFonts w:ascii="Times" w:hAnsi="Times" w:cs="Times"/>
+        </w:rPr>
+      </w:pPr>
+      <w:r>
+        <w:rPr>
+          <w:rFonts w:ascii="Calibri Bold Italic" w:hAnsi="Calibri Bold Italic" w:cs="Calibri Bold Italic"/>
+          <w:sz w:val="32"/>
+          <w:szCs w:val="32"/>
+        </w:rPr>
+        <w:t>c) What if the girl counts from 1 to 1000</w:t>
+      </w:r>
     </w:p>
     <w:p/>
     <w:sectPr>

</xml_diff>

<commit_message>
Elaborated the one matching pair question. I will have to break the question into three parts to get the best answer.
</commit_message>
<xml_diff>
--- a/Problem Solving/kozinski_cameron_ProblemSolving.docx
+++ b/Problem Solving/kozinski_cameron_ProblemSolving.docx
@@ -246,8 +246,18 @@
           <w:sz w:val="32"/>
           <w:szCs w:val="32"/>
         </w:rPr>
-        <w:t>There are 20 socks in a drawer: 5 pairs of black socks, 3 pairs of brown and 2 pairs of white. You select the socks in the dark and can check them only after a selection has been made. What is the smallest number of socks you need to select to guarantee getting the following:</w:t>
-      </w:r>
+        <w:t xml:space="preserve">There are 20 socks in a drawer: 5 pairs of black socks, 3 pairs of brown and 2 pairs of white. You select the socks in the dark and can check them only after a selection has been made. What is the smallest number of socks you need to select to guarantee getting the </w:t>
+      </w:r>
+      <w:proofErr w:type="gramStart"/>
+      <w:r>
+        <w:rPr>
+          <w:rFonts w:ascii="Calibri Bold Italic" w:hAnsi="Calibri Bold Italic" w:cs="Calibri Bold Italic"/>
+          <w:sz w:val="32"/>
+          <w:szCs w:val="32"/>
+        </w:rPr>
+        <w:t>following:</w:t>
+      </w:r>
+      <w:proofErr w:type="gramEnd"/>
     </w:p>
     <w:p>
       <w:pPr>
@@ -337,6 +347,24 @@
         </w:rPr>
         <w:t xml:space="preserve"> get matching socks. I can pick one at a time but can only see my selection after it has been chosen. </w:t>
       </w:r>
+    </w:p>
+    <w:p>
+      <w:pPr>
+        <w:widowControl w:val="0"/>
+        <w:autoSpaceDE w:val="0"/>
+        <w:autoSpaceDN w:val="0"/>
+        <w:adjustRightInd w:val="0"/>
+        <w:spacing w:after="240"/>
+        <w:rPr>
+          <w:rFonts w:ascii="Times" w:hAnsi="Times" w:cs="Times"/>
+        </w:rPr>
+      </w:pPr>
+      <w:r>
+        <w:rPr>
+          <w:rFonts w:ascii="Times" w:hAnsi="Times" w:cs="Times"/>
+        </w:rPr>
+        <w:t xml:space="preserve">If I need to get one pair of matching sock what is the minimum number of selections needed. This answer will change according to the first selection. Do to the varying numerical value of A, B, and C the answer will vary accordingly. This answer will have to broken down into three parts. </w:t>
+      </w:r>
       <w:bookmarkStart w:id="0" w:name="_GoBack"/>
       <w:bookmarkEnd w:id="0"/>
       <w:r>
@@ -345,6 +373,12 @@
         </w:rPr>
         <w:t xml:space="preserve">  </w:t>
       </w:r>
+      <w:r>
+        <w:rPr>
+          <w:rFonts w:ascii="Times" w:hAnsi="Times" w:cs="Times"/>
+        </w:rPr>
+        <w:t xml:space="preserve">  </w:t>
+      </w:r>
     </w:p>
     <w:p>
       <w:pPr>
@@ -511,50 +545,96 @@
           <w:sz w:val="32"/>
           <w:szCs w:val="32"/>
         </w:rPr>
-        <w:t xml:space="preserve">a) What if the girl counts from 1 to 10 </w:t>
-      </w:r>
-    </w:p>
-    <w:p>
-      <w:pPr>
-        <w:widowControl w:val="0"/>
-        <w:autoSpaceDE w:val="0"/>
-        <w:autoSpaceDN w:val="0"/>
-        <w:adjustRightInd w:val="0"/>
-        <w:spacing w:after="240"/>
-        <w:rPr>
-          <w:rFonts w:ascii="Calibri Bold Italic" w:hAnsi="Calibri Bold Italic" w:cs="Calibri Bold Italic"/>
-          <w:sz w:val="32"/>
-          <w:szCs w:val="32"/>
-        </w:rPr>
-      </w:pPr>
-      <w:r>
-        <w:rPr>
-          <w:rFonts w:ascii="Calibri Bold Italic" w:hAnsi="Calibri Bold Italic" w:cs="Calibri Bold Italic"/>
-          <w:sz w:val="32"/>
-          <w:szCs w:val="32"/>
-        </w:rPr>
-        <w:t xml:space="preserve">b) What if the girl counts from 1 to 100 </w:t>
-      </w:r>
-    </w:p>
-    <w:p>
-      <w:pPr>
-        <w:widowControl w:val="0"/>
-        <w:autoSpaceDE w:val="0"/>
-        <w:autoSpaceDN w:val="0"/>
-        <w:adjustRightInd w:val="0"/>
-        <w:spacing w:after="240"/>
-        <w:rPr>
-          <w:rFonts w:ascii="Times" w:hAnsi="Times" w:cs="Times"/>
-        </w:rPr>
-      </w:pPr>
-      <w:r>
-        <w:rPr>
-          <w:rFonts w:ascii="Calibri Bold Italic" w:hAnsi="Calibri Bold Italic" w:cs="Calibri Bold Italic"/>
-          <w:sz w:val="32"/>
-          <w:szCs w:val="32"/>
-        </w:rPr>
-        <w:t>c) What if the girl counts from 1 to 1000</w:t>
-      </w:r>
+        <w:t xml:space="preserve">a) What if the girl counts from 1 to </w:t>
+      </w:r>
+      <w:proofErr w:type="gramStart"/>
+      <w:r>
+        <w:rPr>
+          <w:rFonts w:ascii="Calibri Bold Italic" w:hAnsi="Calibri Bold Italic" w:cs="Calibri Bold Italic"/>
+          <w:sz w:val="32"/>
+          <w:szCs w:val="32"/>
+        </w:rPr>
+        <w:t>10</w:t>
+      </w:r>
+      <w:proofErr w:type="gramEnd"/>
+      <w:r>
+        <w:rPr>
+          <w:rFonts w:ascii="Calibri Bold Italic" w:hAnsi="Calibri Bold Italic" w:cs="Calibri Bold Italic"/>
+          <w:sz w:val="32"/>
+          <w:szCs w:val="32"/>
+        </w:rPr>
+        <w:t xml:space="preserve"> </w:t>
+      </w:r>
+    </w:p>
+    <w:p>
+      <w:pPr>
+        <w:widowControl w:val="0"/>
+        <w:autoSpaceDE w:val="0"/>
+        <w:autoSpaceDN w:val="0"/>
+        <w:adjustRightInd w:val="0"/>
+        <w:spacing w:after="240"/>
+        <w:rPr>
+          <w:rFonts w:ascii="Calibri Bold Italic" w:hAnsi="Calibri Bold Italic" w:cs="Calibri Bold Italic"/>
+          <w:sz w:val="32"/>
+          <w:szCs w:val="32"/>
+        </w:rPr>
+      </w:pPr>
+      <w:r>
+        <w:rPr>
+          <w:rFonts w:ascii="Calibri Bold Italic" w:hAnsi="Calibri Bold Italic" w:cs="Calibri Bold Italic"/>
+          <w:sz w:val="32"/>
+          <w:szCs w:val="32"/>
+        </w:rPr>
+        <w:t xml:space="preserve">b) What if the girl counts from 1 to </w:t>
+      </w:r>
+      <w:proofErr w:type="gramStart"/>
+      <w:r>
+        <w:rPr>
+          <w:rFonts w:ascii="Calibri Bold Italic" w:hAnsi="Calibri Bold Italic" w:cs="Calibri Bold Italic"/>
+          <w:sz w:val="32"/>
+          <w:szCs w:val="32"/>
+        </w:rPr>
+        <w:t>100</w:t>
+      </w:r>
+      <w:proofErr w:type="gramEnd"/>
+      <w:r>
+        <w:rPr>
+          <w:rFonts w:ascii="Calibri Bold Italic" w:hAnsi="Calibri Bold Italic" w:cs="Calibri Bold Italic"/>
+          <w:sz w:val="32"/>
+          <w:szCs w:val="32"/>
+        </w:rPr>
+        <w:t xml:space="preserve"> </w:t>
+      </w:r>
+    </w:p>
+    <w:p>
+      <w:pPr>
+        <w:widowControl w:val="0"/>
+        <w:autoSpaceDE w:val="0"/>
+        <w:autoSpaceDN w:val="0"/>
+        <w:adjustRightInd w:val="0"/>
+        <w:spacing w:after="240"/>
+        <w:rPr>
+          <w:rFonts w:ascii="Times" w:hAnsi="Times" w:cs="Times"/>
+        </w:rPr>
+      </w:pPr>
+      <w:r>
+        <w:rPr>
+          <w:rFonts w:ascii="Calibri Bold Italic" w:hAnsi="Calibri Bold Italic" w:cs="Calibri Bold Italic"/>
+          <w:sz w:val="32"/>
+          <w:szCs w:val="32"/>
+        </w:rPr>
+        <w:t xml:space="preserve">c) What if the girl counts from 1 to </w:t>
+      </w:r>
+      <w:proofErr w:type="gramStart"/>
+      <w:r>
+        <w:rPr>
+          <w:rFonts w:ascii="Calibri Bold Italic" w:hAnsi="Calibri Bold Italic" w:cs="Calibri Bold Italic"/>
+          <w:sz w:val="32"/>
+          <w:szCs w:val="32"/>
+        </w:rPr>
+        <w:t>1000</w:t>
+      </w:r>
+      <w:proofErr w:type="gramEnd"/>
     </w:p>
     <w:p/>
     <w:sectPr>

</xml_diff>

<commit_message>
Solved the problem for min selections needed if C is the first selection.
</commit_message>
<xml_diff>
--- a/Problem Solving/kozinski_cameron_ProblemSolving.docx
+++ b/Problem Solving/kozinski_cameron_ProblemSolving.docx
@@ -246,18 +246,8 @@
           <w:sz w:val="32"/>
           <w:szCs w:val="32"/>
         </w:rPr>
-        <w:t xml:space="preserve">There are 20 socks in a drawer: 5 pairs of black socks, 3 pairs of brown and 2 pairs of white. You select the socks in the dark and can check them only after a selection has been made. What is the smallest number of socks you need to select to guarantee getting the </w:t>
-      </w:r>
-      <w:proofErr w:type="gramStart"/>
-      <w:r>
-        <w:rPr>
-          <w:rFonts w:ascii="Calibri Bold Italic" w:hAnsi="Calibri Bold Italic" w:cs="Calibri Bold Italic"/>
-          <w:sz w:val="32"/>
-          <w:szCs w:val="32"/>
-        </w:rPr>
-        <w:t>following:</w:t>
-      </w:r>
-      <w:proofErr w:type="gramEnd"/>
+        <w:t>There are 20 socks in a drawer: 5 pairs of black socks, 3 pairs of brown and 2 pairs of white. You select the socks in the dark and can check them only after a selection has been made. What is the smallest number of socks you need to select to guarantee getting the following:</w:t>
+      </w:r>
     </w:p>
     <w:p>
       <w:pPr>
@@ -365,8 +355,80 @@
         </w:rPr>
         <w:t xml:space="preserve">If I need to get one pair of matching sock what is the minimum number of selections needed. This answer will change according to the first selection. Do to the varying numerical value of A, B, and C the answer will vary accordingly. This answer will have to broken down into three parts. </w:t>
       </w:r>
+    </w:p>
+    <w:p>
+      <w:pPr>
+        <w:widowControl w:val="0"/>
+        <w:autoSpaceDE w:val="0"/>
+        <w:autoSpaceDN w:val="0"/>
+        <w:adjustRightInd w:val="0"/>
+        <w:spacing w:after="240"/>
+        <w:rPr>
+          <w:rFonts w:ascii="Times" w:hAnsi="Times" w:cs="Times"/>
+        </w:rPr>
+      </w:pPr>
+      <w:r>
+        <w:rPr>
+          <w:rFonts w:ascii="Times" w:hAnsi="Times" w:cs="Times"/>
+        </w:rPr>
+        <w:t>If the first selection is C we will have the numerical value of four. With the total number being twenty what will be the minimum number of selections needed?</w:t>
+      </w:r>
+    </w:p>
+    <w:p>
+      <w:pPr>
+        <w:widowControl w:val="0"/>
+        <w:autoSpaceDE w:val="0"/>
+        <w:autoSpaceDN w:val="0"/>
+        <w:adjustRightInd w:val="0"/>
+        <w:spacing w:after="240"/>
+        <w:rPr>
+          <w:rFonts w:ascii="Times" w:hAnsi="Times" w:cs="Times"/>
+        </w:rPr>
+      </w:pPr>
+      <w:r>
+        <w:rPr>
+          <w:rFonts w:ascii="Times" w:hAnsi="Times" w:cs="Times"/>
+        </w:rPr>
+        <w:t xml:space="preserve">20-4=16 but if we need two C’s to get our pair we will have to add two to the answer. </w:t>
+      </w:r>
+    </w:p>
+    <w:p>
+      <w:pPr>
+        <w:widowControl w:val="0"/>
+        <w:autoSpaceDE w:val="0"/>
+        <w:autoSpaceDN w:val="0"/>
+        <w:adjustRightInd w:val="0"/>
+        <w:spacing w:after="240"/>
+        <w:rPr>
+          <w:rFonts w:ascii="Times" w:hAnsi="Times" w:cs="Times"/>
+        </w:rPr>
+      </w:pPr>
+      <w:r>
+        <w:rPr>
+          <w:rFonts w:ascii="Times" w:hAnsi="Times" w:cs="Times"/>
+        </w:rPr>
+        <w:t>20-</w:t>
+      </w:r>
+      <w:r>
+        <w:rPr>
+          <w:rFonts w:ascii="Times" w:hAnsi="Times" w:cs="Times"/>
+        </w:rPr>
+        <w:t>4+2=18</w:t>
+      </w:r>
       <w:bookmarkStart w:id="0" w:name="_GoBack"/>
       <w:bookmarkEnd w:id="0"/>
+    </w:p>
+    <w:p>
+      <w:pPr>
+        <w:widowControl w:val="0"/>
+        <w:autoSpaceDE w:val="0"/>
+        <w:autoSpaceDN w:val="0"/>
+        <w:adjustRightInd w:val="0"/>
+        <w:spacing w:after="240"/>
+        <w:rPr>
+          <w:rFonts w:ascii="Times" w:hAnsi="Times" w:cs="Times"/>
+        </w:rPr>
+      </w:pPr>
       <w:r>
         <w:rPr>
           <w:rFonts w:ascii="Times" w:hAnsi="Times" w:cs="Times"/>
@@ -545,96 +607,50 @@
           <w:sz w:val="32"/>
           <w:szCs w:val="32"/>
         </w:rPr>
-        <w:t xml:space="preserve">a) What if the girl counts from 1 to </w:t>
-      </w:r>
-      <w:proofErr w:type="gramStart"/>
-      <w:r>
-        <w:rPr>
-          <w:rFonts w:ascii="Calibri Bold Italic" w:hAnsi="Calibri Bold Italic" w:cs="Calibri Bold Italic"/>
-          <w:sz w:val="32"/>
-          <w:szCs w:val="32"/>
-        </w:rPr>
-        <w:t>10</w:t>
-      </w:r>
-      <w:proofErr w:type="gramEnd"/>
-      <w:r>
-        <w:rPr>
-          <w:rFonts w:ascii="Calibri Bold Italic" w:hAnsi="Calibri Bold Italic" w:cs="Calibri Bold Italic"/>
-          <w:sz w:val="32"/>
-          <w:szCs w:val="32"/>
-        </w:rPr>
-        <w:t xml:space="preserve"> </w:t>
-      </w:r>
-    </w:p>
-    <w:p>
-      <w:pPr>
-        <w:widowControl w:val="0"/>
-        <w:autoSpaceDE w:val="0"/>
-        <w:autoSpaceDN w:val="0"/>
-        <w:adjustRightInd w:val="0"/>
-        <w:spacing w:after="240"/>
-        <w:rPr>
-          <w:rFonts w:ascii="Calibri Bold Italic" w:hAnsi="Calibri Bold Italic" w:cs="Calibri Bold Italic"/>
-          <w:sz w:val="32"/>
-          <w:szCs w:val="32"/>
-        </w:rPr>
-      </w:pPr>
-      <w:r>
-        <w:rPr>
-          <w:rFonts w:ascii="Calibri Bold Italic" w:hAnsi="Calibri Bold Italic" w:cs="Calibri Bold Italic"/>
-          <w:sz w:val="32"/>
-          <w:szCs w:val="32"/>
-        </w:rPr>
-        <w:t xml:space="preserve">b) What if the girl counts from 1 to </w:t>
-      </w:r>
-      <w:proofErr w:type="gramStart"/>
-      <w:r>
-        <w:rPr>
-          <w:rFonts w:ascii="Calibri Bold Italic" w:hAnsi="Calibri Bold Italic" w:cs="Calibri Bold Italic"/>
-          <w:sz w:val="32"/>
-          <w:szCs w:val="32"/>
-        </w:rPr>
-        <w:t>100</w:t>
-      </w:r>
-      <w:proofErr w:type="gramEnd"/>
-      <w:r>
-        <w:rPr>
-          <w:rFonts w:ascii="Calibri Bold Italic" w:hAnsi="Calibri Bold Italic" w:cs="Calibri Bold Italic"/>
-          <w:sz w:val="32"/>
-          <w:szCs w:val="32"/>
-        </w:rPr>
-        <w:t xml:space="preserve"> </w:t>
-      </w:r>
-    </w:p>
-    <w:p>
-      <w:pPr>
-        <w:widowControl w:val="0"/>
-        <w:autoSpaceDE w:val="0"/>
-        <w:autoSpaceDN w:val="0"/>
-        <w:adjustRightInd w:val="0"/>
-        <w:spacing w:after="240"/>
-        <w:rPr>
-          <w:rFonts w:ascii="Times" w:hAnsi="Times" w:cs="Times"/>
-        </w:rPr>
-      </w:pPr>
-      <w:r>
-        <w:rPr>
-          <w:rFonts w:ascii="Calibri Bold Italic" w:hAnsi="Calibri Bold Italic" w:cs="Calibri Bold Italic"/>
-          <w:sz w:val="32"/>
-          <w:szCs w:val="32"/>
-        </w:rPr>
-        <w:t xml:space="preserve">c) What if the girl counts from 1 to </w:t>
-      </w:r>
-      <w:proofErr w:type="gramStart"/>
-      <w:r>
-        <w:rPr>
-          <w:rFonts w:ascii="Calibri Bold Italic" w:hAnsi="Calibri Bold Italic" w:cs="Calibri Bold Italic"/>
-          <w:sz w:val="32"/>
-          <w:szCs w:val="32"/>
-        </w:rPr>
-        <w:t>1000</w:t>
-      </w:r>
-      <w:proofErr w:type="gramEnd"/>
+        <w:t xml:space="preserve">a) What if the girl counts from 1 to 10 </w:t>
+      </w:r>
+    </w:p>
+    <w:p>
+      <w:pPr>
+        <w:widowControl w:val="0"/>
+        <w:autoSpaceDE w:val="0"/>
+        <w:autoSpaceDN w:val="0"/>
+        <w:adjustRightInd w:val="0"/>
+        <w:spacing w:after="240"/>
+        <w:rPr>
+          <w:rFonts w:ascii="Calibri Bold Italic" w:hAnsi="Calibri Bold Italic" w:cs="Calibri Bold Italic"/>
+          <w:sz w:val="32"/>
+          <w:szCs w:val="32"/>
+        </w:rPr>
+      </w:pPr>
+      <w:r>
+        <w:rPr>
+          <w:rFonts w:ascii="Calibri Bold Italic" w:hAnsi="Calibri Bold Italic" w:cs="Calibri Bold Italic"/>
+          <w:sz w:val="32"/>
+          <w:szCs w:val="32"/>
+        </w:rPr>
+        <w:t xml:space="preserve">b) What if the girl counts from 1 to 100 </w:t>
+      </w:r>
+    </w:p>
+    <w:p>
+      <w:pPr>
+        <w:widowControl w:val="0"/>
+        <w:autoSpaceDE w:val="0"/>
+        <w:autoSpaceDN w:val="0"/>
+        <w:adjustRightInd w:val="0"/>
+        <w:spacing w:after="240"/>
+        <w:rPr>
+          <w:rFonts w:ascii="Times" w:hAnsi="Times" w:cs="Times"/>
+        </w:rPr>
+      </w:pPr>
+      <w:r>
+        <w:rPr>
+          <w:rFonts w:ascii="Calibri Bold Italic" w:hAnsi="Calibri Bold Italic" w:cs="Calibri Bold Italic"/>
+          <w:sz w:val="32"/>
+          <w:szCs w:val="32"/>
+        </w:rPr>
+        <w:t>c) What if the girl counts from 1 to 1000</w:t>
+      </w:r>
     </w:p>
     <w:p/>
     <w:sectPr>

</xml_diff>

<commit_message>
Solved the problem with B as the first selection.
</commit_message>
<xml_diff>
--- a/Problem Solving/kozinski_cameron_ProblemSolving.docx
+++ b/Problem Solving/kozinski_cameron_ProblemSolving.docx
@@ -246,8 +246,18 @@
           <w:sz w:val="32"/>
           <w:szCs w:val="32"/>
         </w:rPr>
-        <w:t>There are 20 socks in a drawer: 5 pairs of black socks, 3 pairs of brown and 2 pairs of white. You select the socks in the dark and can check them only after a selection has been made. What is the smallest number of socks you need to select to guarantee getting the following:</w:t>
-      </w:r>
+        <w:t xml:space="preserve">There are 20 socks in a drawer: 5 pairs of black socks, 3 pairs of brown and 2 pairs of white. You select the socks in the dark and can check them only after a selection has been made. What is the smallest number of socks you need to select to guarantee getting the </w:t>
+      </w:r>
+      <w:proofErr w:type="gramStart"/>
+      <w:r>
+        <w:rPr>
+          <w:rFonts w:ascii="Calibri Bold Italic" w:hAnsi="Calibri Bold Italic" w:cs="Calibri Bold Italic"/>
+          <w:sz w:val="32"/>
+          <w:szCs w:val="32"/>
+        </w:rPr>
+        <w:t>following:</w:t>
+      </w:r>
+      <w:proofErr w:type="gramEnd"/>
     </w:p>
     <w:p>
       <w:pPr>
@@ -415,6 +425,42 @@
         </w:rPr>
         <w:t>4+2=18</w:t>
       </w:r>
+    </w:p>
+    <w:p>
+      <w:pPr>
+        <w:widowControl w:val="0"/>
+        <w:autoSpaceDE w:val="0"/>
+        <w:autoSpaceDN w:val="0"/>
+        <w:adjustRightInd w:val="0"/>
+        <w:spacing w:after="240"/>
+        <w:rPr>
+          <w:rFonts w:ascii="Times" w:hAnsi="Times" w:cs="Times"/>
+        </w:rPr>
+      </w:pPr>
+      <w:r>
+        <w:rPr>
+          <w:rFonts w:ascii="Times" w:hAnsi="Times" w:cs="Times"/>
+        </w:rPr>
+        <w:t>Using the same thinking but changing the first selection to B what will be the answer?</w:t>
+      </w:r>
+    </w:p>
+    <w:p>
+      <w:pPr>
+        <w:widowControl w:val="0"/>
+        <w:autoSpaceDE w:val="0"/>
+        <w:autoSpaceDN w:val="0"/>
+        <w:adjustRightInd w:val="0"/>
+        <w:spacing w:after="240"/>
+        <w:rPr>
+          <w:rFonts w:ascii="Times" w:hAnsi="Times" w:cs="Times"/>
+        </w:rPr>
+      </w:pPr>
+      <w:r>
+        <w:rPr>
+          <w:rFonts w:ascii="Times" w:hAnsi="Times" w:cs="Times"/>
+        </w:rPr>
+        <w:t>20-6+2=16</w:t>
+      </w:r>
       <w:bookmarkStart w:id="0" w:name="_GoBack"/>
       <w:bookmarkEnd w:id="0"/>
     </w:p>
@@ -607,50 +653,96 @@
           <w:sz w:val="32"/>
           <w:szCs w:val="32"/>
         </w:rPr>
-        <w:t xml:space="preserve">a) What if the girl counts from 1 to 10 </w:t>
-      </w:r>
-    </w:p>
-    <w:p>
-      <w:pPr>
-        <w:widowControl w:val="0"/>
-        <w:autoSpaceDE w:val="0"/>
-        <w:autoSpaceDN w:val="0"/>
-        <w:adjustRightInd w:val="0"/>
-        <w:spacing w:after="240"/>
-        <w:rPr>
-          <w:rFonts w:ascii="Calibri Bold Italic" w:hAnsi="Calibri Bold Italic" w:cs="Calibri Bold Italic"/>
-          <w:sz w:val="32"/>
-          <w:szCs w:val="32"/>
-        </w:rPr>
-      </w:pPr>
-      <w:r>
-        <w:rPr>
-          <w:rFonts w:ascii="Calibri Bold Italic" w:hAnsi="Calibri Bold Italic" w:cs="Calibri Bold Italic"/>
-          <w:sz w:val="32"/>
-          <w:szCs w:val="32"/>
-        </w:rPr>
-        <w:t xml:space="preserve">b) What if the girl counts from 1 to 100 </w:t>
-      </w:r>
-    </w:p>
-    <w:p>
-      <w:pPr>
-        <w:widowControl w:val="0"/>
-        <w:autoSpaceDE w:val="0"/>
-        <w:autoSpaceDN w:val="0"/>
-        <w:adjustRightInd w:val="0"/>
-        <w:spacing w:after="240"/>
-        <w:rPr>
-          <w:rFonts w:ascii="Times" w:hAnsi="Times" w:cs="Times"/>
-        </w:rPr>
-      </w:pPr>
-      <w:r>
-        <w:rPr>
-          <w:rFonts w:ascii="Calibri Bold Italic" w:hAnsi="Calibri Bold Italic" w:cs="Calibri Bold Italic"/>
-          <w:sz w:val="32"/>
-          <w:szCs w:val="32"/>
-        </w:rPr>
-        <w:t>c) What if the girl counts from 1 to 1000</w:t>
-      </w:r>
+        <w:t xml:space="preserve">a) What if the girl counts from 1 to </w:t>
+      </w:r>
+      <w:proofErr w:type="gramStart"/>
+      <w:r>
+        <w:rPr>
+          <w:rFonts w:ascii="Calibri Bold Italic" w:hAnsi="Calibri Bold Italic" w:cs="Calibri Bold Italic"/>
+          <w:sz w:val="32"/>
+          <w:szCs w:val="32"/>
+        </w:rPr>
+        <w:t>10</w:t>
+      </w:r>
+      <w:proofErr w:type="gramEnd"/>
+      <w:r>
+        <w:rPr>
+          <w:rFonts w:ascii="Calibri Bold Italic" w:hAnsi="Calibri Bold Italic" w:cs="Calibri Bold Italic"/>
+          <w:sz w:val="32"/>
+          <w:szCs w:val="32"/>
+        </w:rPr>
+        <w:t xml:space="preserve"> </w:t>
+      </w:r>
+    </w:p>
+    <w:p>
+      <w:pPr>
+        <w:widowControl w:val="0"/>
+        <w:autoSpaceDE w:val="0"/>
+        <w:autoSpaceDN w:val="0"/>
+        <w:adjustRightInd w:val="0"/>
+        <w:spacing w:after="240"/>
+        <w:rPr>
+          <w:rFonts w:ascii="Calibri Bold Italic" w:hAnsi="Calibri Bold Italic" w:cs="Calibri Bold Italic"/>
+          <w:sz w:val="32"/>
+          <w:szCs w:val="32"/>
+        </w:rPr>
+      </w:pPr>
+      <w:r>
+        <w:rPr>
+          <w:rFonts w:ascii="Calibri Bold Italic" w:hAnsi="Calibri Bold Italic" w:cs="Calibri Bold Italic"/>
+          <w:sz w:val="32"/>
+          <w:szCs w:val="32"/>
+        </w:rPr>
+        <w:t xml:space="preserve">b) What if the girl counts from 1 to </w:t>
+      </w:r>
+      <w:proofErr w:type="gramStart"/>
+      <w:r>
+        <w:rPr>
+          <w:rFonts w:ascii="Calibri Bold Italic" w:hAnsi="Calibri Bold Italic" w:cs="Calibri Bold Italic"/>
+          <w:sz w:val="32"/>
+          <w:szCs w:val="32"/>
+        </w:rPr>
+        <w:t>100</w:t>
+      </w:r>
+      <w:proofErr w:type="gramEnd"/>
+      <w:r>
+        <w:rPr>
+          <w:rFonts w:ascii="Calibri Bold Italic" w:hAnsi="Calibri Bold Italic" w:cs="Calibri Bold Italic"/>
+          <w:sz w:val="32"/>
+          <w:szCs w:val="32"/>
+        </w:rPr>
+        <w:t xml:space="preserve"> </w:t>
+      </w:r>
+    </w:p>
+    <w:p>
+      <w:pPr>
+        <w:widowControl w:val="0"/>
+        <w:autoSpaceDE w:val="0"/>
+        <w:autoSpaceDN w:val="0"/>
+        <w:adjustRightInd w:val="0"/>
+        <w:spacing w:after="240"/>
+        <w:rPr>
+          <w:rFonts w:ascii="Times" w:hAnsi="Times" w:cs="Times"/>
+        </w:rPr>
+      </w:pPr>
+      <w:r>
+        <w:rPr>
+          <w:rFonts w:ascii="Calibri Bold Italic" w:hAnsi="Calibri Bold Italic" w:cs="Calibri Bold Italic"/>
+          <w:sz w:val="32"/>
+          <w:szCs w:val="32"/>
+        </w:rPr>
+        <w:t xml:space="preserve">c) What if the girl counts from 1 to </w:t>
+      </w:r>
+      <w:proofErr w:type="gramStart"/>
+      <w:r>
+        <w:rPr>
+          <w:rFonts w:ascii="Calibri Bold Italic" w:hAnsi="Calibri Bold Italic" w:cs="Calibri Bold Italic"/>
+          <w:sz w:val="32"/>
+          <w:szCs w:val="32"/>
+        </w:rPr>
+        <w:t>1000</w:t>
+      </w:r>
+      <w:proofErr w:type="gramEnd"/>
     </w:p>
     <w:p/>
     <w:sectPr>

</xml_diff>

<commit_message>
Solved the min number of selections needed if A is the first selection.
</commit_message>
<xml_diff>
--- a/Problem Solving/kozinski_cameron_ProblemSolving.docx
+++ b/Problem Solving/kozinski_cameron_ProblemSolving.docx
@@ -246,18 +246,8 @@
           <w:sz w:val="32"/>
           <w:szCs w:val="32"/>
         </w:rPr>
-        <w:t xml:space="preserve">There are 20 socks in a drawer: 5 pairs of black socks, 3 pairs of brown and 2 pairs of white. You select the socks in the dark and can check them only after a selection has been made. What is the smallest number of socks you need to select to guarantee getting the </w:t>
-      </w:r>
-      <w:proofErr w:type="gramStart"/>
-      <w:r>
-        <w:rPr>
-          <w:rFonts w:ascii="Calibri Bold Italic" w:hAnsi="Calibri Bold Italic" w:cs="Calibri Bold Italic"/>
-          <w:sz w:val="32"/>
-          <w:szCs w:val="32"/>
-        </w:rPr>
-        <w:t>following:</w:t>
-      </w:r>
-      <w:proofErr w:type="gramEnd"/>
+        <w:t>There are 20 socks in a drawer: 5 pairs of black socks, 3 pairs of brown and 2 pairs of white. You select the socks in the dark and can check them only after a selection has been made. What is the smallest number of socks you need to select to guarantee getting the following:</w:t>
+      </w:r>
     </w:p>
     <w:p>
       <w:pPr>
@@ -461,6 +451,54 @@
         </w:rPr>
         <w:t>20-6+2=16</w:t>
       </w:r>
+    </w:p>
+    <w:p>
+      <w:pPr>
+        <w:widowControl w:val="0"/>
+        <w:autoSpaceDE w:val="0"/>
+        <w:autoSpaceDN w:val="0"/>
+        <w:adjustRightInd w:val="0"/>
+        <w:spacing w:after="240"/>
+        <w:rPr>
+          <w:rFonts w:ascii="Times" w:hAnsi="Times" w:cs="Times"/>
+        </w:rPr>
+      </w:pPr>
+      <w:r>
+        <w:rPr>
+          <w:rFonts w:ascii="Times" w:hAnsi="Times" w:cs="Times"/>
+        </w:rPr>
+        <w:t>Using the same thinking but c</w:t>
+      </w:r>
+      <w:r>
+        <w:rPr>
+          <w:rFonts w:ascii="Times" w:hAnsi="Times" w:cs="Times"/>
+        </w:rPr>
+        <w:t>hanging the first selection to A</w:t>
+      </w:r>
+      <w:r>
+        <w:rPr>
+          <w:rFonts w:ascii="Times" w:hAnsi="Times" w:cs="Times"/>
+        </w:rPr>
+        <w:t xml:space="preserve"> what will be the answer?</w:t>
+      </w:r>
+    </w:p>
+    <w:p>
+      <w:pPr>
+        <w:widowControl w:val="0"/>
+        <w:autoSpaceDE w:val="0"/>
+        <w:autoSpaceDN w:val="0"/>
+        <w:adjustRightInd w:val="0"/>
+        <w:spacing w:after="240"/>
+        <w:rPr>
+          <w:rFonts w:ascii="Times" w:hAnsi="Times" w:cs="Times"/>
+        </w:rPr>
+      </w:pPr>
+      <w:r>
+        <w:rPr>
+          <w:rFonts w:ascii="Times" w:hAnsi="Times" w:cs="Times"/>
+        </w:rPr>
+        <w:t>20-10+2=12</w:t>
+      </w:r>
       <w:bookmarkStart w:id="0" w:name="_GoBack"/>
       <w:bookmarkEnd w:id="0"/>
     </w:p>
@@ -475,6 +513,18 @@
           <w:rFonts w:ascii="Times" w:hAnsi="Times" w:cs="Times"/>
         </w:rPr>
       </w:pPr>
+    </w:p>
+    <w:p>
+      <w:pPr>
+        <w:widowControl w:val="0"/>
+        <w:autoSpaceDE w:val="0"/>
+        <w:autoSpaceDN w:val="0"/>
+        <w:adjustRightInd w:val="0"/>
+        <w:spacing w:after="240"/>
+        <w:rPr>
+          <w:rFonts w:ascii="Times" w:hAnsi="Times" w:cs="Times"/>
+        </w:rPr>
+      </w:pPr>
       <w:r>
         <w:rPr>
           <w:rFonts w:ascii="Times" w:hAnsi="Times" w:cs="Times"/>
@@ -653,96 +703,50 @@
           <w:sz w:val="32"/>
           <w:szCs w:val="32"/>
         </w:rPr>
-        <w:t xml:space="preserve">a) What if the girl counts from 1 to </w:t>
-      </w:r>
-      <w:proofErr w:type="gramStart"/>
-      <w:r>
-        <w:rPr>
-          <w:rFonts w:ascii="Calibri Bold Italic" w:hAnsi="Calibri Bold Italic" w:cs="Calibri Bold Italic"/>
-          <w:sz w:val="32"/>
-          <w:szCs w:val="32"/>
-        </w:rPr>
-        <w:t>10</w:t>
-      </w:r>
-      <w:proofErr w:type="gramEnd"/>
-      <w:r>
-        <w:rPr>
-          <w:rFonts w:ascii="Calibri Bold Italic" w:hAnsi="Calibri Bold Italic" w:cs="Calibri Bold Italic"/>
-          <w:sz w:val="32"/>
-          <w:szCs w:val="32"/>
-        </w:rPr>
-        <w:t xml:space="preserve"> </w:t>
-      </w:r>
-    </w:p>
-    <w:p>
-      <w:pPr>
-        <w:widowControl w:val="0"/>
-        <w:autoSpaceDE w:val="0"/>
-        <w:autoSpaceDN w:val="0"/>
-        <w:adjustRightInd w:val="0"/>
-        <w:spacing w:after="240"/>
-        <w:rPr>
-          <w:rFonts w:ascii="Calibri Bold Italic" w:hAnsi="Calibri Bold Italic" w:cs="Calibri Bold Italic"/>
-          <w:sz w:val="32"/>
-          <w:szCs w:val="32"/>
-        </w:rPr>
-      </w:pPr>
-      <w:r>
-        <w:rPr>
-          <w:rFonts w:ascii="Calibri Bold Italic" w:hAnsi="Calibri Bold Italic" w:cs="Calibri Bold Italic"/>
-          <w:sz w:val="32"/>
-          <w:szCs w:val="32"/>
-        </w:rPr>
-        <w:t xml:space="preserve">b) What if the girl counts from 1 to </w:t>
-      </w:r>
-      <w:proofErr w:type="gramStart"/>
-      <w:r>
-        <w:rPr>
-          <w:rFonts w:ascii="Calibri Bold Italic" w:hAnsi="Calibri Bold Italic" w:cs="Calibri Bold Italic"/>
-          <w:sz w:val="32"/>
-          <w:szCs w:val="32"/>
-        </w:rPr>
-        <w:t>100</w:t>
-      </w:r>
-      <w:proofErr w:type="gramEnd"/>
-      <w:r>
-        <w:rPr>
-          <w:rFonts w:ascii="Calibri Bold Italic" w:hAnsi="Calibri Bold Italic" w:cs="Calibri Bold Italic"/>
-          <w:sz w:val="32"/>
-          <w:szCs w:val="32"/>
-        </w:rPr>
-        <w:t xml:space="preserve"> </w:t>
-      </w:r>
-    </w:p>
-    <w:p>
-      <w:pPr>
-        <w:widowControl w:val="0"/>
-        <w:autoSpaceDE w:val="0"/>
-        <w:autoSpaceDN w:val="0"/>
-        <w:adjustRightInd w:val="0"/>
-        <w:spacing w:after="240"/>
-        <w:rPr>
-          <w:rFonts w:ascii="Times" w:hAnsi="Times" w:cs="Times"/>
-        </w:rPr>
-      </w:pPr>
-      <w:r>
-        <w:rPr>
-          <w:rFonts w:ascii="Calibri Bold Italic" w:hAnsi="Calibri Bold Italic" w:cs="Calibri Bold Italic"/>
-          <w:sz w:val="32"/>
-          <w:szCs w:val="32"/>
-        </w:rPr>
-        <w:t xml:space="preserve">c) What if the girl counts from 1 to </w:t>
-      </w:r>
-      <w:proofErr w:type="gramStart"/>
-      <w:r>
-        <w:rPr>
-          <w:rFonts w:ascii="Calibri Bold Italic" w:hAnsi="Calibri Bold Italic" w:cs="Calibri Bold Italic"/>
-          <w:sz w:val="32"/>
-          <w:szCs w:val="32"/>
-        </w:rPr>
-        <w:t>1000</w:t>
-      </w:r>
-      <w:proofErr w:type="gramEnd"/>
+        <w:t xml:space="preserve">a) What if the girl counts from 1 to 10 </w:t>
+      </w:r>
+    </w:p>
+    <w:p>
+      <w:pPr>
+        <w:widowControl w:val="0"/>
+        <w:autoSpaceDE w:val="0"/>
+        <w:autoSpaceDN w:val="0"/>
+        <w:adjustRightInd w:val="0"/>
+        <w:spacing w:after="240"/>
+        <w:rPr>
+          <w:rFonts w:ascii="Calibri Bold Italic" w:hAnsi="Calibri Bold Italic" w:cs="Calibri Bold Italic"/>
+          <w:sz w:val="32"/>
+          <w:szCs w:val="32"/>
+        </w:rPr>
+      </w:pPr>
+      <w:r>
+        <w:rPr>
+          <w:rFonts w:ascii="Calibri Bold Italic" w:hAnsi="Calibri Bold Italic" w:cs="Calibri Bold Italic"/>
+          <w:sz w:val="32"/>
+          <w:szCs w:val="32"/>
+        </w:rPr>
+        <w:t xml:space="preserve">b) What if the girl counts from 1 to 100 </w:t>
+      </w:r>
+    </w:p>
+    <w:p>
+      <w:pPr>
+        <w:widowControl w:val="0"/>
+        <w:autoSpaceDE w:val="0"/>
+        <w:autoSpaceDN w:val="0"/>
+        <w:adjustRightInd w:val="0"/>
+        <w:spacing w:after="240"/>
+        <w:rPr>
+          <w:rFonts w:ascii="Times" w:hAnsi="Times" w:cs="Times"/>
+        </w:rPr>
+      </w:pPr>
+      <w:r>
+        <w:rPr>
+          <w:rFonts w:ascii="Calibri Bold Italic" w:hAnsi="Calibri Bold Italic" w:cs="Calibri Bold Italic"/>
+          <w:sz w:val="32"/>
+          <w:szCs w:val="32"/>
+        </w:rPr>
+        <w:t>c) What if the girl counts from 1 to 1000</w:t>
+      </w:r>
     </w:p>
     <w:p/>
     <w:sectPr>

</xml_diff>

<commit_message>
solved problem two. Minimum huber of selections needed is 12
</commit_message>
<xml_diff>
--- a/Problem Solving/kozinski_cameron_ProblemSolving.docx
+++ b/Problem Solving/kozinski_cameron_ProblemSolving.docx
@@ -467,19 +467,7 @@
         <w:rPr>
           <w:rFonts w:ascii="Times" w:hAnsi="Times" w:cs="Times"/>
         </w:rPr>
-        <w:t>Using the same thinking but c</w:t>
-      </w:r>
-      <w:r>
-        <w:rPr>
-          <w:rFonts w:ascii="Times" w:hAnsi="Times" w:cs="Times"/>
-        </w:rPr>
-        <w:t>hanging the first selection to A</w:t>
-      </w:r>
-      <w:r>
-        <w:rPr>
-          <w:rFonts w:ascii="Times" w:hAnsi="Times" w:cs="Times"/>
-        </w:rPr>
-        <w:t xml:space="preserve"> what will be the answer?</w:t>
+        <w:t>Using the same thinking but changing the first selection to A what will be the answer?</w:t>
       </w:r>
     </w:p>
     <w:p>
@@ -498,6 +486,30 @@
           <w:rFonts w:ascii="Times" w:hAnsi="Times" w:cs="Times"/>
         </w:rPr>
         <w:t>20-10+2=12</w:t>
+      </w:r>
+    </w:p>
+    <w:p>
+      <w:pPr>
+        <w:widowControl w:val="0"/>
+        <w:autoSpaceDE w:val="0"/>
+        <w:autoSpaceDN w:val="0"/>
+        <w:adjustRightInd w:val="0"/>
+        <w:spacing w:after="240"/>
+        <w:rPr>
+          <w:rFonts w:ascii="Times" w:hAnsi="Times" w:cs="Times"/>
+        </w:rPr>
+      </w:pPr>
+      <w:r>
+        <w:rPr>
+          <w:rFonts w:ascii="Times" w:hAnsi="Times" w:cs="Times"/>
+        </w:rPr>
+        <w:t xml:space="preserve">All that being said the most correct </w:t>
+      </w:r>
+      <w:r>
+        <w:rPr>
+          <w:rFonts w:ascii="Times" w:hAnsi="Times" w:cs="Times"/>
+        </w:rPr>
+        <w:t xml:space="preserve">answer to what is the minimum number of selections needed to guarantee a match is 12. </w:t>
       </w:r>
       <w:bookmarkStart w:id="0" w:name="_GoBack"/>
       <w:bookmarkEnd w:id="0"/>

</xml_diff>

<commit_message>
Started working on writing out the "Predicting Fingers" problem. I will need a formula to find the answers.
</commit_message>
<xml_diff>
--- a/Problem Solving/kozinski_cameron_ProblemSolving.docx
+++ b/Problem Solving/kozinski_cameron_ProblemSolving.docx
@@ -511,256 +511,309 @@
         </w:rPr>
         <w:t xml:space="preserve">answer to what is the minimum number of selections needed to guarantee a match is 12. </w:t>
       </w:r>
+    </w:p>
+    <w:p>
+      <w:pPr>
+        <w:widowControl w:val="0"/>
+        <w:autoSpaceDE w:val="0"/>
+        <w:autoSpaceDN w:val="0"/>
+        <w:adjustRightInd w:val="0"/>
+        <w:spacing w:after="240"/>
+        <w:rPr>
+          <w:rFonts w:ascii="Times" w:hAnsi="Times" w:cs="Times"/>
+        </w:rPr>
+      </w:pPr>
+    </w:p>
+    <w:p>
+      <w:pPr>
+        <w:widowControl w:val="0"/>
+        <w:autoSpaceDE w:val="0"/>
+        <w:autoSpaceDN w:val="0"/>
+        <w:adjustRightInd w:val="0"/>
+        <w:spacing w:after="240"/>
+        <w:rPr>
+          <w:rFonts w:ascii="Times" w:hAnsi="Times" w:cs="Times"/>
+        </w:rPr>
+      </w:pPr>
+      <w:r>
+        <w:rPr>
+          <w:rFonts w:ascii="Times" w:hAnsi="Times" w:cs="Times"/>
+        </w:rPr>
+        <w:t xml:space="preserve">  </w:t>
+      </w:r>
+      <w:r>
+        <w:rPr>
+          <w:rFonts w:ascii="Times" w:hAnsi="Times" w:cs="Times"/>
+        </w:rPr>
+        <w:t xml:space="preserve">  </w:t>
+      </w:r>
+    </w:p>
+    <w:p>
+      <w:pPr>
+        <w:widowControl w:val="0"/>
+        <w:autoSpaceDE w:val="0"/>
+        <w:autoSpaceDN w:val="0"/>
+        <w:adjustRightInd w:val="0"/>
+        <w:spacing w:after="240"/>
+        <w:rPr>
+          <w:rFonts w:ascii="Times" w:hAnsi="Times" w:cs="Times"/>
+          <w:color w:val="6D6D6D"/>
+          <w:sz w:val="32"/>
+          <w:szCs w:val="32"/>
+        </w:rPr>
+      </w:pPr>
+    </w:p>
+    <w:p>
+      <w:pPr>
+        <w:widowControl w:val="0"/>
+        <w:autoSpaceDE w:val="0"/>
+        <w:autoSpaceDN w:val="0"/>
+        <w:adjustRightInd w:val="0"/>
+        <w:spacing w:after="240"/>
+        <w:rPr>
+          <w:rFonts w:ascii="Times" w:hAnsi="Times" w:cs="Times"/>
+          <w:color w:val="6D6D6D"/>
+          <w:sz w:val="32"/>
+          <w:szCs w:val="32"/>
+        </w:rPr>
+      </w:pPr>
+    </w:p>
+    <w:p>
+      <w:pPr>
+        <w:widowControl w:val="0"/>
+        <w:autoSpaceDE w:val="0"/>
+        <w:autoSpaceDN w:val="0"/>
+        <w:adjustRightInd w:val="0"/>
+        <w:spacing w:after="240"/>
+        <w:rPr>
+          <w:rFonts w:ascii="Times" w:hAnsi="Times" w:cs="Times"/>
+          <w:color w:val="6D6D6D"/>
+          <w:sz w:val="32"/>
+          <w:szCs w:val="32"/>
+        </w:rPr>
+      </w:pPr>
+    </w:p>
+    <w:p>
+      <w:pPr>
+        <w:widowControl w:val="0"/>
+        <w:autoSpaceDE w:val="0"/>
+        <w:autoSpaceDN w:val="0"/>
+        <w:adjustRightInd w:val="0"/>
+        <w:spacing w:after="240"/>
+        <w:rPr>
+          <w:rFonts w:ascii="Times" w:hAnsi="Times" w:cs="Times"/>
+          <w:color w:val="6D6D6D"/>
+          <w:sz w:val="32"/>
+          <w:szCs w:val="32"/>
+        </w:rPr>
+      </w:pPr>
+    </w:p>
+    <w:p>
+      <w:pPr>
+        <w:widowControl w:val="0"/>
+        <w:autoSpaceDE w:val="0"/>
+        <w:autoSpaceDN w:val="0"/>
+        <w:adjustRightInd w:val="0"/>
+        <w:spacing w:after="240"/>
+        <w:rPr>
+          <w:rFonts w:ascii="Times" w:hAnsi="Times" w:cs="Times"/>
+          <w:color w:val="6D6D6D"/>
+          <w:sz w:val="32"/>
+          <w:szCs w:val="32"/>
+        </w:rPr>
+      </w:pPr>
+    </w:p>
+    <w:p>
+      <w:pPr>
+        <w:widowControl w:val="0"/>
+        <w:autoSpaceDE w:val="0"/>
+        <w:autoSpaceDN w:val="0"/>
+        <w:adjustRightInd w:val="0"/>
+        <w:spacing w:after="240"/>
+        <w:rPr>
+          <w:rFonts w:ascii="Times" w:hAnsi="Times" w:cs="Times"/>
+          <w:color w:val="6D6D6D"/>
+          <w:sz w:val="32"/>
+          <w:szCs w:val="32"/>
+        </w:rPr>
+      </w:pPr>
+    </w:p>
+    <w:p>
+      <w:pPr>
+        <w:widowControl w:val="0"/>
+        <w:autoSpaceDE w:val="0"/>
+        <w:autoSpaceDN w:val="0"/>
+        <w:adjustRightInd w:val="0"/>
+        <w:spacing w:after="240"/>
+        <w:rPr>
+          <w:rFonts w:ascii="Times" w:hAnsi="Times" w:cs="Times"/>
+          <w:color w:val="6D6D6D"/>
+          <w:sz w:val="32"/>
+          <w:szCs w:val="32"/>
+        </w:rPr>
+      </w:pPr>
+    </w:p>
+    <w:p>
+      <w:pPr>
+        <w:widowControl w:val="0"/>
+        <w:autoSpaceDE w:val="0"/>
+        <w:autoSpaceDN w:val="0"/>
+        <w:adjustRightInd w:val="0"/>
+        <w:spacing w:after="240"/>
+        <w:rPr>
+          <w:rFonts w:ascii="Times" w:hAnsi="Times" w:cs="Times"/>
+          <w:color w:val="6D6D6D"/>
+          <w:sz w:val="32"/>
+          <w:szCs w:val="32"/>
+        </w:rPr>
+      </w:pPr>
+    </w:p>
+    <w:p>
+      <w:pPr>
+        <w:widowControl w:val="0"/>
+        <w:autoSpaceDE w:val="0"/>
+        <w:autoSpaceDN w:val="0"/>
+        <w:adjustRightInd w:val="0"/>
+        <w:spacing w:after="240"/>
+        <w:rPr>
+          <w:rFonts w:ascii="Times" w:hAnsi="Times" w:cs="Times"/>
+        </w:rPr>
+      </w:pPr>
+      <w:r>
+        <w:rPr>
+          <w:rFonts w:ascii="Times" w:hAnsi="Times" w:cs="Times"/>
+          <w:color w:val="6D6D6D"/>
+          <w:sz w:val="32"/>
+          <w:szCs w:val="32"/>
+        </w:rPr>
+        <w:t>Predicting Fingers:</w:t>
+      </w:r>
+    </w:p>
+    <w:p>
+      <w:pPr>
+        <w:widowControl w:val="0"/>
+        <w:autoSpaceDE w:val="0"/>
+        <w:autoSpaceDN w:val="0"/>
+        <w:adjustRightInd w:val="0"/>
+        <w:spacing w:after="240"/>
+        <w:rPr>
+          <w:rFonts w:ascii="Times" w:hAnsi="Times" w:cs="Times"/>
+        </w:rPr>
+      </w:pPr>
+      <w:r>
+        <w:rPr>
+          <w:rFonts w:ascii="Calibri Bold Italic" w:hAnsi="Calibri Bold Italic" w:cs="Calibri Bold Italic"/>
+          <w:sz w:val="32"/>
+          <w:szCs w:val="32"/>
+        </w:rPr>
+        <w:t>A little girl counts using the fingers of her left hand as follows: She starts by calling her thumb 1, the first finger 2, middle finder 3, ring finger 4, and little finger 5. Then she reverses direction, calling the ring finger 6, middle finger 7, first finger 8 and thumb 9, after which she calls her first finger 10 and so on. If she continues to count in this manner, on which finger will she stop?</w:t>
+      </w:r>
+    </w:p>
+    <w:p>
+      <w:pPr>
+        <w:widowControl w:val="0"/>
+        <w:autoSpaceDE w:val="0"/>
+        <w:autoSpaceDN w:val="0"/>
+        <w:adjustRightInd w:val="0"/>
+        <w:spacing w:after="240"/>
+        <w:rPr>
+          <w:rFonts w:ascii="Calibri Bold Italic" w:hAnsi="Calibri Bold Italic" w:cs="Calibri Bold Italic"/>
+          <w:sz w:val="32"/>
+          <w:szCs w:val="32"/>
+        </w:rPr>
+      </w:pPr>
+      <w:r>
+        <w:rPr>
+          <w:rFonts w:ascii="Calibri Bold Italic" w:hAnsi="Calibri Bold Italic" w:cs="Calibri Bold Italic"/>
+          <w:sz w:val="32"/>
+          <w:szCs w:val="32"/>
+        </w:rPr>
+        <w:t xml:space="preserve">a) What if the girl counts from 1 to 10 </w:t>
+      </w:r>
+    </w:p>
+    <w:p>
+      <w:pPr>
+        <w:widowControl w:val="0"/>
+        <w:autoSpaceDE w:val="0"/>
+        <w:autoSpaceDN w:val="0"/>
+        <w:adjustRightInd w:val="0"/>
+        <w:spacing w:after="240"/>
+        <w:rPr>
+          <w:rFonts w:ascii="Calibri Bold Italic" w:hAnsi="Calibri Bold Italic" w:cs="Calibri Bold Italic"/>
+          <w:sz w:val="32"/>
+          <w:szCs w:val="32"/>
+        </w:rPr>
+      </w:pPr>
+      <w:r>
+        <w:rPr>
+          <w:rFonts w:ascii="Calibri Bold Italic" w:hAnsi="Calibri Bold Italic" w:cs="Calibri Bold Italic"/>
+          <w:sz w:val="32"/>
+          <w:szCs w:val="32"/>
+        </w:rPr>
+        <w:t xml:space="preserve">b) What if the girl counts from 1 to 100 </w:t>
+      </w:r>
+    </w:p>
+    <w:p>
+      <w:pPr>
+        <w:widowControl w:val="0"/>
+        <w:autoSpaceDE w:val="0"/>
+        <w:autoSpaceDN w:val="0"/>
+        <w:adjustRightInd w:val="0"/>
+        <w:spacing w:after="240"/>
+        <w:rPr>
+          <w:rFonts w:ascii="Calibri Bold Italic" w:hAnsi="Calibri Bold Italic" w:cs="Calibri Bold Italic"/>
+          <w:sz w:val="32"/>
+          <w:szCs w:val="32"/>
+        </w:rPr>
+      </w:pPr>
+      <w:r>
+        <w:rPr>
+          <w:rFonts w:ascii="Calibri Bold Italic" w:hAnsi="Calibri Bold Italic" w:cs="Calibri Bold Italic"/>
+          <w:sz w:val="32"/>
+          <w:szCs w:val="32"/>
+        </w:rPr>
+        <w:t>c) What if the girl counts from 1 to 1000</w:t>
+      </w:r>
+    </w:p>
+    <w:p>
+      <w:pPr>
+        <w:widowControl w:val="0"/>
+        <w:autoSpaceDE w:val="0"/>
+        <w:autoSpaceDN w:val="0"/>
+        <w:adjustRightInd w:val="0"/>
+        <w:spacing w:after="240"/>
+        <w:rPr>
+          <w:rFonts w:ascii="Times" w:hAnsi="Times" w:cs="Times"/>
+        </w:rPr>
+      </w:pPr>
+    </w:p>
+    <w:p>
+      <w:pPr>
+        <w:rPr>
+          <w:rFonts w:ascii="Times" w:hAnsi="Times"/>
+        </w:rPr>
+      </w:pPr>
+      <w:r>
+        <w:rPr>
+          <w:rFonts w:ascii="Times" w:hAnsi="Times"/>
+        </w:rPr>
+        <w:t xml:space="preserve">For this question thumb=A, first finger=B, middle finger=C, ring finger=D, little finger=E. In the question the first time around counting to ten A=1, B=2, C=3, D=4, E=5, D=6, C=7, B=8, A=9, and B=10. This is a very time consuming way of solving the problem. I will have to find a mathematical formula for solving the </w:t>
+      </w:r>
+      <w:r>
+        <w:rPr>
+          <w:rFonts w:ascii="Times" w:hAnsi="Times"/>
+        </w:rPr>
+        <w:t xml:space="preserve">problem as a whole. </w:t>
+      </w:r>
       <w:bookmarkStart w:id="0" w:name="_GoBack"/>
       <w:bookmarkEnd w:id="0"/>
-    </w:p>
-    <w:p>
-      <w:pPr>
-        <w:widowControl w:val="0"/>
-        <w:autoSpaceDE w:val="0"/>
-        <w:autoSpaceDN w:val="0"/>
-        <w:adjustRightInd w:val="0"/>
-        <w:spacing w:after="240"/>
-        <w:rPr>
-          <w:rFonts w:ascii="Times" w:hAnsi="Times" w:cs="Times"/>
-        </w:rPr>
-      </w:pPr>
-    </w:p>
-    <w:p>
-      <w:pPr>
-        <w:widowControl w:val="0"/>
-        <w:autoSpaceDE w:val="0"/>
-        <w:autoSpaceDN w:val="0"/>
-        <w:adjustRightInd w:val="0"/>
-        <w:spacing w:after="240"/>
-        <w:rPr>
-          <w:rFonts w:ascii="Times" w:hAnsi="Times" w:cs="Times"/>
-        </w:rPr>
-      </w:pPr>
-      <w:r>
-        <w:rPr>
-          <w:rFonts w:ascii="Times" w:hAnsi="Times" w:cs="Times"/>
-        </w:rPr>
-        <w:t xml:space="preserve">  </w:t>
-      </w:r>
-      <w:r>
-        <w:rPr>
-          <w:rFonts w:ascii="Times" w:hAnsi="Times" w:cs="Times"/>
-        </w:rPr>
-        <w:t xml:space="preserve">  </w:t>
-      </w:r>
-    </w:p>
-    <w:p>
-      <w:pPr>
-        <w:widowControl w:val="0"/>
-        <w:autoSpaceDE w:val="0"/>
-        <w:autoSpaceDN w:val="0"/>
-        <w:adjustRightInd w:val="0"/>
-        <w:spacing w:after="240"/>
-        <w:rPr>
-          <w:rFonts w:ascii="Times" w:hAnsi="Times" w:cs="Times"/>
-          <w:color w:val="6D6D6D"/>
-          <w:sz w:val="32"/>
-          <w:szCs w:val="32"/>
-        </w:rPr>
-      </w:pPr>
-    </w:p>
-    <w:p>
-      <w:pPr>
-        <w:widowControl w:val="0"/>
-        <w:autoSpaceDE w:val="0"/>
-        <w:autoSpaceDN w:val="0"/>
-        <w:adjustRightInd w:val="0"/>
-        <w:spacing w:after="240"/>
-        <w:rPr>
-          <w:rFonts w:ascii="Times" w:hAnsi="Times" w:cs="Times"/>
-          <w:color w:val="6D6D6D"/>
-          <w:sz w:val="32"/>
-          <w:szCs w:val="32"/>
-        </w:rPr>
-      </w:pPr>
-    </w:p>
-    <w:p>
-      <w:pPr>
-        <w:widowControl w:val="0"/>
-        <w:autoSpaceDE w:val="0"/>
-        <w:autoSpaceDN w:val="0"/>
-        <w:adjustRightInd w:val="0"/>
-        <w:spacing w:after="240"/>
-        <w:rPr>
-          <w:rFonts w:ascii="Times" w:hAnsi="Times" w:cs="Times"/>
-          <w:color w:val="6D6D6D"/>
-          <w:sz w:val="32"/>
-          <w:szCs w:val="32"/>
-        </w:rPr>
-      </w:pPr>
-    </w:p>
-    <w:p>
-      <w:pPr>
-        <w:widowControl w:val="0"/>
-        <w:autoSpaceDE w:val="0"/>
-        <w:autoSpaceDN w:val="0"/>
-        <w:adjustRightInd w:val="0"/>
-        <w:spacing w:after="240"/>
-        <w:rPr>
-          <w:rFonts w:ascii="Times" w:hAnsi="Times" w:cs="Times"/>
-          <w:color w:val="6D6D6D"/>
-          <w:sz w:val="32"/>
-          <w:szCs w:val="32"/>
-        </w:rPr>
-      </w:pPr>
-    </w:p>
-    <w:p>
-      <w:pPr>
-        <w:widowControl w:val="0"/>
-        <w:autoSpaceDE w:val="0"/>
-        <w:autoSpaceDN w:val="0"/>
-        <w:adjustRightInd w:val="0"/>
-        <w:spacing w:after="240"/>
-        <w:rPr>
-          <w:rFonts w:ascii="Times" w:hAnsi="Times" w:cs="Times"/>
-          <w:color w:val="6D6D6D"/>
-          <w:sz w:val="32"/>
-          <w:szCs w:val="32"/>
-        </w:rPr>
-      </w:pPr>
-    </w:p>
-    <w:p>
-      <w:pPr>
-        <w:widowControl w:val="0"/>
-        <w:autoSpaceDE w:val="0"/>
-        <w:autoSpaceDN w:val="0"/>
-        <w:adjustRightInd w:val="0"/>
-        <w:spacing w:after="240"/>
-        <w:rPr>
-          <w:rFonts w:ascii="Times" w:hAnsi="Times" w:cs="Times"/>
-          <w:color w:val="6D6D6D"/>
-          <w:sz w:val="32"/>
-          <w:szCs w:val="32"/>
-        </w:rPr>
-      </w:pPr>
-    </w:p>
-    <w:p>
-      <w:pPr>
-        <w:widowControl w:val="0"/>
-        <w:autoSpaceDE w:val="0"/>
-        <w:autoSpaceDN w:val="0"/>
-        <w:adjustRightInd w:val="0"/>
-        <w:spacing w:after="240"/>
-        <w:rPr>
-          <w:rFonts w:ascii="Times" w:hAnsi="Times" w:cs="Times"/>
-          <w:color w:val="6D6D6D"/>
-          <w:sz w:val="32"/>
-          <w:szCs w:val="32"/>
-        </w:rPr>
-      </w:pPr>
-    </w:p>
-    <w:p>
-      <w:pPr>
-        <w:widowControl w:val="0"/>
-        <w:autoSpaceDE w:val="0"/>
-        <w:autoSpaceDN w:val="0"/>
-        <w:adjustRightInd w:val="0"/>
-        <w:spacing w:after="240"/>
-        <w:rPr>
-          <w:rFonts w:ascii="Times" w:hAnsi="Times" w:cs="Times"/>
-        </w:rPr>
-      </w:pPr>
-      <w:r>
-        <w:rPr>
-          <w:rFonts w:ascii="Times" w:hAnsi="Times" w:cs="Times"/>
-          <w:color w:val="6D6D6D"/>
-          <w:sz w:val="32"/>
-          <w:szCs w:val="32"/>
-        </w:rPr>
-        <w:t>Predicting Fingers:</w:t>
-      </w:r>
-    </w:p>
-    <w:p>
-      <w:pPr>
-        <w:widowControl w:val="0"/>
-        <w:autoSpaceDE w:val="0"/>
-        <w:autoSpaceDN w:val="0"/>
-        <w:adjustRightInd w:val="0"/>
-        <w:spacing w:after="240"/>
-        <w:rPr>
-          <w:rFonts w:ascii="Times" w:hAnsi="Times" w:cs="Times"/>
-        </w:rPr>
-      </w:pPr>
-      <w:r>
-        <w:rPr>
-          <w:rFonts w:ascii="Calibri Bold Italic" w:hAnsi="Calibri Bold Italic" w:cs="Calibri Bold Italic"/>
-          <w:sz w:val="32"/>
-          <w:szCs w:val="32"/>
-        </w:rPr>
-        <w:t>A little girl counts using the fingers of her left hand as follows: She starts by calling her thumb 1, the first finger 2, middle finder 3, ring finger 4, and little finger 5. Then she reverses direction, calling the ring finger 6, middle finger 7, first finger 8 and thumb 9, after which she calls her first finger 10 and so on. If she continues to count in this manner, on which finger will she stop?</w:t>
-      </w:r>
-    </w:p>
-    <w:p>
-      <w:pPr>
-        <w:widowControl w:val="0"/>
-        <w:autoSpaceDE w:val="0"/>
-        <w:autoSpaceDN w:val="0"/>
-        <w:adjustRightInd w:val="0"/>
-        <w:spacing w:after="240"/>
-        <w:rPr>
-          <w:rFonts w:ascii="Calibri Bold Italic" w:hAnsi="Calibri Bold Italic" w:cs="Calibri Bold Italic"/>
-          <w:sz w:val="32"/>
-          <w:szCs w:val="32"/>
-        </w:rPr>
-      </w:pPr>
-      <w:r>
-        <w:rPr>
-          <w:rFonts w:ascii="Calibri Bold Italic" w:hAnsi="Calibri Bold Italic" w:cs="Calibri Bold Italic"/>
-          <w:sz w:val="32"/>
-          <w:szCs w:val="32"/>
-        </w:rPr>
-        <w:t xml:space="preserve">a) What if the girl counts from 1 to 10 </w:t>
-      </w:r>
-    </w:p>
-    <w:p>
-      <w:pPr>
-        <w:widowControl w:val="0"/>
-        <w:autoSpaceDE w:val="0"/>
-        <w:autoSpaceDN w:val="0"/>
-        <w:adjustRightInd w:val="0"/>
-        <w:spacing w:after="240"/>
-        <w:rPr>
-          <w:rFonts w:ascii="Calibri Bold Italic" w:hAnsi="Calibri Bold Italic" w:cs="Calibri Bold Italic"/>
-          <w:sz w:val="32"/>
-          <w:szCs w:val="32"/>
-        </w:rPr>
-      </w:pPr>
-      <w:r>
-        <w:rPr>
-          <w:rFonts w:ascii="Calibri Bold Italic" w:hAnsi="Calibri Bold Italic" w:cs="Calibri Bold Italic"/>
-          <w:sz w:val="32"/>
-          <w:szCs w:val="32"/>
-        </w:rPr>
-        <w:t xml:space="preserve">b) What if the girl counts from 1 to 100 </w:t>
-      </w:r>
-    </w:p>
-    <w:p>
-      <w:pPr>
-        <w:widowControl w:val="0"/>
-        <w:autoSpaceDE w:val="0"/>
-        <w:autoSpaceDN w:val="0"/>
-        <w:adjustRightInd w:val="0"/>
-        <w:spacing w:after="240"/>
-        <w:rPr>
-          <w:rFonts w:ascii="Times" w:hAnsi="Times" w:cs="Times"/>
-        </w:rPr>
-      </w:pPr>
-      <w:r>
-        <w:rPr>
-          <w:rFonts w:ascii="Calibri Bold Italic" w:hAnsi="Calibri Bold Italic" w:cs="Calibri Bold Italic"/>
-          <w:sz w:val="32"/>
-          <w:szCs w:val="32"/>
-        </w:rPr>
-        <w:t>c) What if the girl counts from 1 to 1000</w:t>
-      </w:r>
-    </w:p>
-    <w:p/>
+      <w:r>
+        <w:rPr>
+          <w:rFonts w:ascii="Times" w:hAnsi="Times"/>
+        </w:rPr>
+        <w:t xml:space="preserve"> </w:t>
+      </w:r>
+    </w:p>
     <w:sectPr>
       <w:pgSz w:w="12240" w:h="15840"/>
       <w:pgMar w:top="1440" w:right="1800" w:bottom="1440" w:left="1800" w:header="720" w:footer="720" w:gutter="0"/>

</xml_diff>

<commit_message>
Started solving the the formula on how to solve the problem.
</commit_message>
<xml_diff>
--- a/Problem Solving/kozinski_cameron_ProblemSolving.docx
+++ b/Problem Solving/kozinski_cameron_ProblemSolving.docx
@@ -246,8 +246,18 @@
           <w:sz w:val="32"/>
           <w:szCs w:val="32"/>
         </w:rPr>
-        <w:t>There are 20 socks in a drawer: 5 pairs of black socks, 3 pairs of brown and 2 pairs of white. You select the socks in the dark and can check them only after a selection has been made. What is the smallest number of socks you need to select to guarantee getting the following:</w:t>
-      </w:r>
+        <w:t xml:space="preserve">There are 20 socks in a drawer: 5 pairs of black socks, 3 pairs of brown and 2 pairs of white. You select the socks in the dark and can check them only after a selection has been made. What is the smallest number of socks you need to select to guarantee getting the </w:t>
+      </w:r>
+      <w:proofErr w:type="gramStart"/>
+      <w:r>
+        <w:rPr>
+          <w:rFonts w:ascii="Calibri Bold Italic" w:hAnsi="Calibri Bold Italic" w:cs="Calibri Bold Italic"/>
+          <w:sz w:val="32"/>
+          <w:szCs w:val="32"/>
+        </w:rPr>
+        <w:t>following:</w:t>
+      </w:r>
+      <w:proofErr w:type="gramEnd"/>
     </w:p>
     <w:p>
       <w:pPr>
@@ -467,7 +477,21 @@
         <w:rPr>
           <w:rFonts w:ascii="Times" w:hAnsi="Times" w:cs="Times"/>
         </w:rPr>
-        <w:t>Using the same thinking but changing the first selection to A what will be the answer?</w:t>
+        <w:t xml:space="preserve">Using the same thinking but changing the first selection to </w:t>
+      </w:r>
+      <w:proofErr w:type="gramStart"/>
+      <w:r>
+        <w:rPr>
+          <w:rFonts w:ascii="Times" w:hAnsi="Times" w:cs="Times"/>
+        </w:rPr>
+        <w:t>A</w:t>
+      </w:r>
+      <w:proofErr w:type="gramEnd"/>
+      <w:r>
+        <w:rPr>
+          <w:rFonts w:ascii="Times" w:hAnsi="Times" w:cs="Times"/>
+        </w:rPr>
+        <w:t xml:space="preserve"> what will be the answer?</w:t>
       </w:r>
     </w:p>
     <w:p>
@@ -728,52 +752,98 @@
           <w:sz w:val="32"/>
           <w:szCs w:val="32"/>
         </w:rPr>
-        <w:t xml:space="preserve">a) What if the girl counts from 1 to 10 </w:t>
-      </w:r>
-    </w:p>
-    <w:p>
-      <w:pPr>
-        <w:widowControl w:val="0"/>
-        <w:autoSpaceDE w:val="0"/>
-        <w:autoSpaceDN w:val="0"/>
-        <w:adjustRightInd w:val="0"/>
-        <w:spacing w:after="240"/>
-        <w:rPr>
-          <w:rFonts w:ascii="Calibri Bold Italic" w:hAnsi="Calibri Bold Italic" w:cs="Calibri Bold Italic"/>
-          <w:sz w:val="32"/>
-          <w:szCs w:val="32"/>
-        </w:rPr>
-      </w:pPr>
-      <w:r>
-        <w:rPr>
-          <w:rFonts w:ascii="Calibri Bold Italic" w:hAnsi="Calibri Bold Italic" w:cs="Calibri Bold Italic"/>
-          <w:sz w:val="32"/>
-          <w:szCs w:val="32"/>
-        </w:rPr>
-        <w:t xml:space="preserve">b) What if the girl counts from 1 to 100 </w:t>
-      </w:r>
-    </w:p>
-    <w:p>
-      <w:pPr>
-        <w:widowControl w:val="0"/>
-        <w:autoSpaceDE w:val="0"/>
-        <w:autoSpaceDN w:val="0"/>
-        <w:adjustRightInd w:val="0"/>
-        <w:spacing w:after="240"/>
-        <w:rPr>
-          <w:rFonts w:ascii="Calibri Bold Italic" w:hAnsi="Calibri Bold Italic" w:cs="Calibri Bold Italic"/>
-          <w:sz w:val="32"/>
-          <w:szCs w:val="32"/>
-        </w:rPr>
-      </w:pPr>
-      <w:r>
-        <w:rPr>
-          <w:rFonts w:ascii="Calibri Bold Italic" w:hAnsi="Calibri Bold Italic" w:cs="Calibri Bold Italic"/>
-          <w:sz w:val="32"/>
-          <w:szCs w:val="32"/>
-        </w:rPr>
-        <w:t>c) What if the girl counts from 1 to 1000</w:t>
-      </w:r>
+        <w:t xml:space="preserve">a) What if the girl counts from 1 to </w:t>
+      </w:r>
+      <w:proofErr w:type="gramStart"/>
+      <w:r>
+        <w:rPr>
+          <w:rFonts w:ascii="Calibri Bold Italic" w:hAnsi="Calibri Bold Italic" w:cs="Calibri Bold Italic"/>
+          <w:sz w:val="32"/>
+          <w:szCs w:val="32"/>
+        </w:rPr>
+        <w:t>10</w:t>
+      </w:r>
+      <w:proofErr w:type="gramEnd"/>
+      <w:r>
+        <w:rPr>
+          <w:rFonts w:ascii="Calibri Bold Italic" w:hAnsi="Calibri Bold Italic" w:cs="Calibri Bold Italic"/>
+          <w:sz w:val="32"/>
+          <w:szCs w:val="32"/>
+        </w:rPr>
+        <w:t xml:space="preserve"> </w:t>
+      </w:r>
+    </w:p>
+    <w:p>
+      <w:pPr>
+        <w:widowControl w:val="0"/>
+        <w:autoSpaceDE w:val="0"/>
+        <w:autoSpaceDN w:val="0"/>
+        <w:adjustRightInd w:val="0"/>
+        <w:spacing w:after="240"/>
+        <w:rPr>
+          <w:rFonts w:ascii="Calibri Bold Italic" w:hAnsi="Calibri Bold Italic" w:cs="Calibri Bold Italic"/>
+          <w:sz w:val="32"/>
+          <w:szCs w:val="32"/>
+        </w:rPr>
+      </w:pPr>
+      <w:r>
+        <w:rPr>
+          <w:rFonts w:ascii="Calibri Bold Italic" w:hAnsi="Calibri Bold Italic" w:cs="Calibri Bold Italic"/>
+          <w:sz w:val="32"/>
+          <w:szCs w:val="32"/>
+        </w:rPr>
+        <w:t xml:space="preserve">b) What if the girl counts from 1 to </w:t>
+      </w:r>
+      <w:proofErr w:type="gramStart"/>
+      <w:r>
+        <w:rPr>
+          <w:rFonts w:ascii="Calibri Bold Italic" w:hAnsi="Calibri Bold Italic" w:cs="Calibri Bold Italic"/>
+          <w:sz w:val="32"/>
+          <w:szCs w:val="32"/>
+        </w:rPr>
+        <w:t>100</w:t>
+      </w:r>
+      <w:proofErr w:type="gramEnd"/>
+      <w:r>
+        <w:rPr>
+          <w:rFonts w:ascii="Calibri Bold Italic" w:hAnsi="Calibri Bold Italic" w:cs="Calibri Bold Italic"/>
+          <w:sz w:val="32"/>
+          <w:szCs w:val="32"/>
+        </w:rPr>
+        <w:t xml:space="preserve"> </w:t>
+      </w:r>
+    </w:p>
+    <w:p>
+      <w:pPr>
+        <w:widowControl w:val="0"/>
+        <w:autoSpaceDE w:val="0"/>
+        <w:autoSpaceDN w:val="0"/>
+        <w:adjustRightInd w:val="0"/>
+        <w:spacing w:after="240"/>
+        <w:rPr>
+          <w:rFonts w:ascii="Calibri Bold Italic" w:hAnsi="Calibri Bold Italic" w:cs="Calibri Bold Italic"/>
+          <w:sz w:val="32"/>
+          <w:szCs w:val="32"/>
+        </w:rPr>
+      </w:pPr>
+      <w:r>
+        <w:rPr>
+          <w:rFonts w:ascii="Calibri Bold Italic" w:hAnsi="Calibri Bold Italic" w:cs="Calibri Bold Italic"/>
+          <w:sz w:val="32"/>
+          <w:szCs w:val="32"/>
+        </w:rPr>
+        <w:t xml:space="preserve">c) What if the girl counts from 1 to </w:t>
+      </w:r>
+      <w:proofErr w:type="gramStart"/>
+      <w:r>
+        <w:rPr>
+          <w:rFonts w:ascii="Calibri Bold Italic" w:hAnsi="Calibri Bold Italic" w:cs="Calibri Bold Italic"/>
+          <w:sz w:val="32"/>
+          <w:szCs w:val="32"/>
+        </w:rPr>
+        <w:t>1000</w:t>
+      </w:r>
+      <w:proofErr w:type="gramEnd"/>
     </w:p>
     <w:p>
       <w:pPr>
@@ -804,15 +874,96 @@
           <w:rFonts w:ascii="Times" w:hAnsi="Times"/>
         </w:rPr>
         <w:t xml:space="preserve">problem as a whole. </w:t>
+      </w:r>
+      <w:r>
+        <w:rPr>
+          <w:rFonts w:ascii="Times" w:hAnsi="Times"/>
+        </w:rPr>
+        <w:t xml:space="preserve"> </w:t>
+      </w:r>
+    </w:p>
+    <w:p>
+      <w:pPr>
+        <w:rPr>
+          <w:rFonts w:ascii="Times" w:hAnsi="Times"/>
+        </w:rPr>
+      </w:pPr>
+    </w:p>
+    <w:p>
+      <w:pPr>
+        <w:rPr>
+          <w:rFonts w:ascii="Times" w:hAnsi="Times"/>
+        </w:rPr>
+      </w:pPr>
+      <w:r>
+        <w:rPr>
+          <w:rFonts w:ascii="Times" w:hAnsi="Times"/>
+        </w:rPr>
+        <w:t xml:space="preserve">After the first time around we can see that </w:t>
+      </w:r>
+      <w:r>
+        <w:rPr>
+          <w:rFonts w:ascii="Times" w:hAnsi="Times"/>
+        </w:rPr>
+        <w:t>counting to ten will = B, but when you continue with this thinking twenty would = D.  Based on this information what would be the formula to solve the problems?</w:t>
+      </w:r>
+    </w:p>
+    <w:p>
+      <w:pPr>
+        <w:rPr>
+          <w:rFonts w:ascii="Times" w:hAnsi="Times"/>
+        </w:rPr>
+      </w:pPr>
+      <w:r>
+        <w:rPr>
+          <w:rFonts w:ascii="Times" w:hAnsi="Times"/>
+        </w:rPr>
+        <w:t xml:space="preserve">Clearly, when we count A will be 1, 9, 17, </w:t>
+      </w:r>
+      <w:proofErr w:type="gramStart"/>
+      <w:r>
+        <w:rPr>
+          <w:rFonts w:ascii="Times" w:hAnsi="Times"/>
+        </w:rPr>
+        <w:t>25…..</w:t>
+      </w:r>
+      <w:proofErr w:type="gramEnd"/>
+    </w:p>
+    <w:p>
+      <w:pPr>
+        <w:rPr>
+          <w:rFonts w:ascii="Times" w:hAnsi="Times"/>
+        </w:rPr>
+      </w:pPr>
+      <w:proofErr w:type="gramStart"/>
+      <w:r>
+        <w:rPr>
+          <w:rFonts w:ascii="Times" w:hAnsi="Times"/>
+        </w:rPr>
+        <w:t>The common factor being a difference of 8.</w:t>
+      </w:r>
+      <w:proofErr w:type="gramEnd"/>
+      <w:r>
+        <w:rPr>
+          <w:rFonts w:ascii="Times" w:hAnsi="Times"/>
+        </w:rPr>
+        <w:t xml:space="preserve"> That being said can </w:t>
+      </w:r>
+      <w:r>
+        <w:rPr>
+          <w:rFonts w:ascii="Times" w:hAnsi="Times"/>
+        </w:rPr>
+        <w:t xml:space="preserve">divide any number by 8 subtract the remainder multiply by 8 and subtract that number from the total, and get the answer as it correlates to the number. </w:t>
       </w:r>
       <w:bookmarkStart w:id="0" w:name="_GoBack"/>
       <w:bookmarkEnd w:id="0"/>
-      <w:r>
+    </w:p>
+    <w:p>
+      <w:pPr>
         <w:rPr>
           <w:rFonts w:ascii="Times" w:hAnsi="Times"/>
         </w:rPr>
-        <w:t xml:space="preserve"> </w:t>
-      </w:r>
+      </w:pPr>
     </w:p>
     <w:sectPr>
       <w:pgSz w:w="12240" w:h="15840"/>

</xml_diff>

<commit_message>
solved the question of what the girl would with if she counted to ten. The answer is B
</commit_message>
<xml_diff>
--- a/Problem Solving/kozinski_cameron_ProblemSolving.docx
+++ b/Problem Solving/kozinski_cameron_ProblemSolving.docx
@@ -954,6 +954,100 @@
           <w:rFonts w:ascii="Times" w:hAnsi="Times"/>
         </w:rPr>
         <w:t xml:space="preserve">divide any number by 8 subtract the remainder multiply by 8 and subtract that number from the total, and get the answer as it correlates to the number. </w:t>
+      </w:r>
+    </w:p>
+    <w:p>
+      <w:pPr>
+        <w:rPr>
+          <w:rFonts w:ascii="Times" w:hAnsi="Times"/>
+        </w:rPr>
+      </w:pPr>
+    </w:p>
+    <w:p>
+      <w:pPr>
+        <w:rPr>
+          <w:rFonts w:ascii="Times" w:hAnsi="Times"/>
+        </w:rPr>
+      </w:pPr>
+      <w:r>
+        <w:rPr>
+          <w:rFonts w:ascii="Times" w:hAnsi="Times"/>
+        </w:rPr>
+        <w:t xml:space="preserve">The formula for this would be 8x +1 </w:t>
+      </w:r>
+    </w:p>
+    <w:p>
+      <w:pPr>
+        <w:rPr>
+          <w:rFonts w:ascii="Times" w:hAnsi="Times"/>
+        </w:rPr>
+      </w:pPr>
+    </w:p>
+    <w:p>
+      <w:pPr>
+        <w:rPr>
+          <w:rFonts w:ascii="Times" w:hAnsi="Times"/>
+        </w:rPr>
+      </w:pPr>
+      <w:r>
+        <w:rPr>
+          <w:rFonts w:ascii="Times" w:hAnsi="Times"/>
+        </w:rPr>
+        <w:t xml:space="preserve">Based on this if the girl counted to ten the answer would be. </w:t>
+      </w:r>
+    </w:p>
+    <w:p>
+      <w:pPr>
+        <w:rPr>
+          <w:rFonts w:ascii="Times" w:hAnsi="Times"/>
+        </w:rPr>
+      </w:pPr>
+      <w:r>
+        <w:rPr>
+          <w:rFonts w:ascii="Times" w:hAnsi="Times"/>
+        </w:rPr>
+        <w:t xml:space="preserve">10/8=1.25 1.25-.25=1 1*8=8 8+2=10 </w:t>
+      </w:r>
+    </w:p>
+    <w:p>
+      <w:pPr>
+        <w:rPr>
+          <w:rFonts w:ascii="Times" w:hAnsi="Times"/>
+        </w:rPr>
+      </w:pPr>
+      <w:proofErr w:type="gramStart"/>
+      <w:r>
+        <w:rPr>
+          <w:rFonts w:ascii="Times" w:hAnsi="Times"/>
+        </w:rPr>
+        <w:t>so</w:t>
+      </w:r>
+      <w:proofErr w:type="gramEnd"/>
+      <w:r>
+        <w:rPr>
+          <w:rFonts w:ascii="Times" w:hAnsi="Times"/>
+        </w:rPr>
+        <w:t xml:space="preserve"> since A = 8x +1 the answer would be C</w:t>
+      </w:r>
+    </w:p>
+    <w:p>
+      <w:pPr>
+        <w:rPr>
+          <w:rFonts w:ascii="Times" w:hAnsi="Times"/>
+        </w:rPr>
+      </w:pPr>
+    </w:p>
+    <w:p>
+      <w:pPr>
+        <w:rPr>
+          <w:rFonts w:ascii="Times" w:hAnsi="Times"/>
+        </w:rPr>
+      </w:pPr>
+      <w:r>
+        <w:rPr>
+          <w:rFonts w:ascii="Times" w:hAnsi="Times"/>
+        </w:rPr>
+        <w:t>If the girl counts to ten she will end on C.</w:t>
       </w:r>
       <w:bookmarkStart w:id="0" w:name="_GoBack"/>
       <w:bookmarkEnd w:id="0"/>

</xml_diff>

<commit_message>
solved the question of what the girl will stop on when counting to 100.
</commit_message>
<xml_diff>
--- a/Problem Solving/kozinski_cameron_ProblemSolving.docx
+++ b/Problem Solving/kozinski_cameron_ProblemSolving.docx
@@ -246,18 +246,8 @@
           <w:sz w:val="32"/>
           <w:szCs w:val="32"/>
         </w:rPr>
-        <w:t xml:space="preserve">There are 20 socks in a drawer: 5 pairs of black socks, 3 pairs of brown and 2 pairs of white. You select the socks in the dark and can check them only after a selection has been made. What is the smallest number of socks you need to select to guarantee getting the </w:t>
-      </w:r>
-      <w:proofErr w:type="gramStart"/>
-      <w:r>
-        <w:rPr>
-          <w:rFonts w:ascii="Calibri Bold Italic" w:hAnsi="Calibri Bold Italic" w:cs="Calibri Bold Italic"/>
-          <w:sz w:val="32"/>
-          <w:szCs w:val="32"/>
-        </w:rPr>
-        <w:t>following:</w:t>
-      </w:r>
-      <w:proofErr w:type="gramEnd"/>
+        <w:t>There are 20 socks in a drawer: 5 pairs of black socks, 3 pairs of brown and 2 pairs of white. You select the socks in the dark and can check them only after a selection has been made. What is the smallest number of socks you need to select to guarantee getting the following:</w:t>
+      </w:r>
     </w:p>
     <w:p>
       <w:pPr>
@@ -477,21 +467,7 @@
         <w:rPr>
           <w:rFonts w:ascii="Times" w:hAnsi="Times" w:cs="Times"/>
         </w:rPr>
-        <w:t xml:space="preserve">Using the same thinking but changing the first selection to </w:t>
-      </w:r>
-      <w:proofErr w:type="gramStart"/>
-      <w:r>
-        <w:rPr>
-          <w:rFonts w:ascii="Times" w:hAnsi="Times" w:cs="Times"/>
-        </w:rPr>
-        <w:t>A</w:t>
-      </w:r>
-      <w:proofErr w:type="gramEnd"/>
-      <w:r>
-        <w:rPr>
-          <w:rFonts w:ascii="Times" w:hAnsi="Times" w:cs="Times"/>
-        </w:rPr>
-        <w:t xml:space="preserve"> what will be the answer?</w:t>
+        <w:t>Using the same thinking but changing the first selection to A what will be the answer?</w:t>
       </w:r>
     </w:p>
     <w:p>
@@ -752,138 +728,92 @@
           <w:sz w:val="32"/>
           <w:szCs w:val="32"/>
         </w:rPr>
-        <w:t xml:space="preserve">a) What if the girl counts from 1 to </w:t>
-      </w:r>
-      <w:proofErr w:type="gramStart"/>
-      <w:r>
-        <w:rPr>
-          <w:rFonts w:ascii="Calibri Bold Italic" w:hAnsi="Calibri Bold Italic" w:cs="Calibri Bold Italic"/>
-          <w:sz w:val="32"/>
-          <w:szCs w:val="32"/>
-        </w:rPr>
-        <w:t>10</w:t>
-      </w:r>
-      <w:proofErr w:type="gramEnd"/>
-      <w:r>
-        <w:rPr>
-          <w:rFonts w:ascii="Calibri Bold Italic" w:hAnsi="Calibri Bold Italic" w:cs="Calibri Bold Italic"/>
-          <w:sz w:val="32"/>
-          <w:szCs w:val="32"/>
+        <w:t xml:space="preserve">a) What if the girl counts from 1 to 10 </w:t>
+      </w:r>
+    </w:p>
+    <w:p>
+      <w:pPr>
+        <w:widowControl w:val="0"/>
+        <w:autoSpaceDE w:val="0"/>
+        <w:autoSpaceDN w:val="0"/>
+        <w:adjustRightInd w:val="0"/>
+        <w:spacing w:after="240"/>
+        <w:rPr>
+          <w:rFonts w:ascii="Calibri Bold Italic" w:hAnsi="Calibri Bold Italic" w:cs="Calibri Bold Italic"/>
+          <w:sz w:val="32"/>
+          <w:szCs w:val="32"/>
+        </w:rPr>
+      </w:pPr>
+      <w:r>
+        <w:rPr>
+          <w:rFonts w:ascii="Calibri Bold Italic" w:hAnsi="Calibri Bold Italic" w:cs="Calibri Bold Italic"/>
+          <w:sz w:val="32"/>
+          <w:szCs w:val="32"/>
+        </w:rPr>
+        <w:t xml:space="preserve">b) What if the girl counts from 1 to 100 </w:t>
+      </w:r>
+    </w:p>
+    <w:p>
+      <w:pPr>
+        <w:widowControl w:val="0"/>
+        <w:autoSpaceDE w:val="0"/>
+        <w:autoSpaceDN w:val="0"/>
+        <w:adjustRightInd w:val="0"/>
+        <w:spacing w:after="240"/>
+        <w:rPr>
+          <w:rFonts w:ascii="Calibri Bold Italic" w:hAnsi="Calibri Bold Italic" w:cs="Calibri Bold Italic"/>
+          <w:sz w:val="32"/>
+          <w:szCs w:val="32"/>
+        </w:rPr>
+      </w:pPr>
+      <w:r>
+        <w:rPr>
+          <w:rFonts w:ascii="Calibri Bold Italic" w:hAnsi="Calibri Bold Italic" w:cs="Calibri Bold Italic"/>
+          <w:sz w:val="32"/>
+          <w:szCs w:val="32"/>
+        </w:rPr>
+        <w:t>c) What if the girl counts from 1 to 1000</w:t>
+      </w:r>
+    </w:p>
+    <w:p>
+      <w:pPr>
+        <w:widowControl w:val="0"/>
+        <w:autoSpaceDE w:val="0"/>
+        <w:autoSpaceDN w:val="0"/>
+        <w:adjustRightInd w:val="0"/>
+        <w:spacing w:after="240"/>
+        <w:rPr>
+          <w:rFonts w:ascii="Times" w:hAnsi="Times" w:cs="Times"/>
+        </w:rPr>
+      </w:pPr>
+    </w:p>
+    <w:p>
+      <w:pPr>
+        <w:rPr>
+          <w:rFonts w:ascii="Times" w:hAnsi="Times"/>
+        </w:rPr>
+      </w:pPr>
+      <w:r>
+        <w:rPr>
+          <w:rFonts w:ascii="Times" w:hAnsi="Times"/>
+        </w:rPr>
+        <w:t xml:space="preserve">For this question thumb=A, first finger=B, middle finger=C, ring finger=D, little finger=E. In the question the first time around counting to ten A=1, B=2, C=3, D=4, E=5, D=6, C=7, B=8, A=9, and B=10. This is a very time consuming way of solving the problem. I will have to find a mathematical formula for solving the </w:t>
+      </w:r>
+      <w:r>
+        <w:rPr>
+          <w:rFonts w:ascii="Times" w:hAnsi="Times"/>
+        </w:rPr>
+        <w:t xml:space="preserve">problem as a whole. </w:t>
+      </w:r>
+      <w:r>
+        <w:rPr>
+          <w:rFonts w:ascii="Times" w:hAnsi="Times"/>
         </w:rPr>
         <w:t xml:space="preserve"> </w:t>
       </w:r>
     </w:p>
     <w:p>
       <w:pPr>
-        <w:widowControl w:val="0"/>
-        <w:autoSpaceDE w:val="0"/>
-        <w:autoSpaceDN w:val="0"/>
-        <w:adjustRightInd w:val="0"/>
-        <w:spacing w:after="240"/>
-        <w:rPr>
-          <w:rFonts w:ascii="Calibri Bold Italic" w:hAnsi="Calibri Bold Italic" w:cs="Calibri Bold Italic"/>
-          <w:sz w:val="32"/>
-          <w:szCs w:val="32"/>
-        </w:rPr>
-      </w:pPr>
-      <w:r>
-        <w:rPr>
-          <w:rFonts w:ascii="Calibri Bold Italic" w:hAnsi="Calibri Bold Italic" w:cs="Calibri Bold Italic"/>
-          <w:sz w:val="32"/>
-          <w:szCs w:val="32"/>
-        </w:rPr>
-        <w:t xml:space="preserve">b) What if the girl counts from 1 to </w:t>
-      </w:r>
-      <w:proofErr w:type="gramStart"/>
-      <w:r>
-        <w:rPr>
-          <w:rFonts w:ascii="Calibri Bold Italic" w:hAnsi="Calibri Bold Italic" w:cs="Calibri Bold Italic"/>
-          <w:sz w:val="32"/>
-          <w:szCs w:val="32"/>
-        </w:rPr>
-        <w:t>100</w:t>
-      </w:r>
-      <w:proofErr w:type="gramEnd"/>
-      <w:r>
-        <w:rPr>
-          <w:rFonts w:ascii="Calibri Bold Italic" w:hAnsi="Calibri Bold Italic" w:cs="Calibri Bold Italic"/>
-          <w:sz w:val="32"/>
-          <w:szCs w:val="32"/>
-        </w:rPr>
-        <w:t xml:space="preserve"> </w:t>
-      </w:r>
-    </w:p>
-    <w:p>
-      <w:pPr>
-        <w:widowControl w:val="0"/>
-        <w:autoSpaceDE w:val="0"/>
-        <w:autoSpaceDN w:val="0"/>
-        <w:adjustRightInd w:val="0"/>
-        <w:spacing w:after="240"/>
-        <w:rPr>
-          <w:rFonts w:ascii="Calibri Bold Italic" w:hAnsi="Calibri Bold Italic" w:cs="Calibri Bold Italic"/>
-          <w:sz w:val="32"/>
-          <w:szCs w:val="32"/>
-        </w:rPr>
-      </w:pPr>
-      <w:r>
-        <w:rPr>
-          <w:rFonts w:ascii="Calibri Bold Italic" w:hAnsi="Calibri Bold Italic" w:cs="Calibri Bold Italic"/>
-          <w:sz w:val="32"/>
-          <w:szCs w:val="32"/>
-        </w:rPr>
-        <w:t xml:space="preserve">c) What if the girl counts from 1 to </w:t>
-      </w:r>
-      <w:proofErr w:type="gramStart"/>
-      <w:r>
-        <w:rPr>
-          <w:rFonts w:ascii="Calibri Bold Italic" w:hAnsi="Calibri Bold Italic" w:cs="Calibri Bold Italic"/>
-          <w:sz w:val="32"/>
-          <w:szCs w:val="32"/>
-        </w:rPr>
-        <w:t>1000</w:t>
-      </w:r>
-      <w:proofErr w:type="gramEnd"/>
-    </w:p>
-    <w:p>
-      <w:pPr>
-        <w:widowControl w:val="0"/>
-        <w:autoSpaceDE w:val="0"/>
-        <w:autoSpaceDN w:val="0"/>
-        <w:adjustRightInd w:val="0"/>
-        <w:spacing w:after="240"/>
-        <w:rPr>
-          <w:rFonts w:ascii="Times" w:hAnsi="Times" w:cs="Times"/>
-        </w:rPr>
-      </w:pPr>
-    </w:p>
-    <w:p>
-      <w:pPr>
-        <w:rPr>
-          <w:rFonts w:ascii="Times" w:hAnsi="Times"/>
-        </w:rPr>
-      </w:pPr>
-      <w:r>
-        <w:rPr>
-          <w:rFonts w:ascii="Times" w:hAnsi="Times"/>
-        </w:rPr>
-        <w:t xml:space="preserve">For this question thumb=A, first finger=B, middle finger=C, ring finger=D, little finger=E. In the question the first time around counting to ten A=1, B=2, C=3, D=4, E=5, D=6, C=7, B=8, A=9, and B=10. This is a very time consuming way of solving the problem. I will have to find a mathematical formula for solving the </w:t>
-      </w:r>
-      <w:r>
-        <w:rPr>
-          <w:rFonts w:ascii="Times" w:hAnsi="Times"/>
-        </w:rPr>
-        <w:t xml:space="preserve">problem as a whole. </w:t>
-      </w:r>
-      <w:r>
-        <w:rPr>
-          <w:rFonts w:ascii="Times" w:hAnsi="Times"/>
-        </w:rPr>
-        <w:t xml:space="preserve"> </w:t>
-      </w:r>
-    </w:p>
-    <w:p>
-      <w:pPr>
         <w:rPr>
           <w:rFonts w:ascii="Times" w:hAnsi="Times"/>
         </w:rPr>
@@ -918,36 +848,20 @@
         <w:rPr>
           <w:rFonts w:ascii="Times" w:hAnsi="Times"/>
         </w:rPr>
-        <w:t xml:space="preserve">Clearly, when we count A will be 1, 9, 17, </w:t>
-      </w:r>
-      <w:proofErr w:type="gramStart"/>
-      <w:r>
-        <w:rPr>
-          <w:rFonts w:ascii="Times" w:hAnsi="Times"/>
-        </w:rPr>
-        <w:t>25…..</w:t>
-      </w:r>
-      <w:proofErr w:type="gramEnd"/>
-    </w:p>
-    <w:p>
-      <w:pPr>
-        <w:rPr>
-          <w:rFonts w:ascii="Times" w:hAnsi="Times"/>
-        </w:rPr>
-      </w:pPr>
-      <w:proofErr w:type="gramStart"/>
-      <w:r>
-        <w:rPr>
-          <w:rFonts w:ascii="Times" w:hAnsi="Times"/>
-        </w:rPr>
-        <w:t>The common factor being a difference of 8.</w:t>
-      </w:r>
-      <w:proofErr w:type="gramEnd"/>
-      <w:r>
-        <w:rPr>
-          <w:rFonts w:ascii="Times" w:hAnsi="Times"/>
-        </w:rPr>
-        <w:t xml:space="preserve"> That being said can </w:t>
+        <w:t>Clearly, when we count A will be 1, 9, 17, 25…..</w:t>
+      </w:r>
+    </w:p>
+    <w:p>
+      <w:pPr>
+        <w:rPr>
+          <w:rFonts w:ascii="Times" w:hAnsi="Times"/>
+        </w:rPr>
+      </w:pPr>
+      <w:r>
+        <w:rPr>
+          <w:rFonts w:ascii="Times" w:hAnsi="Times"/>
+        </w:rPr>
+        <w:t xml:space="preserve">The common factor being a difference of 8. That being said can </w:t>
       </w:r>
       <w:r>
         <w:rPr>
@@ -993,7 +907,19 @@
         <w:rPr>
           <w:rFonts w:ascii="Times" w:hAnsi="Times"/>
         </w:rPr>
-        <w:t xml:space="preserve">Based on this if the girl counted to ten the answer would be. </w:t>
+        <w:t>Based on this if the girl counted to ten the answer would be</w:t>
+      </w:r>
+      <w:r>
+        <w:rPr>
+          <w:rFonts w:ascii="Times" w:hAnsi="Times"/>
+        </w:rPr>
+        <w:t xml:space="preserve"> C</w:t>
+      </w:r>
+      <w:r>
+        <w:rPr>
+          <w:rFonts w:ascii="Times" w:hAnsi="Times"/>
+        </w:rPr>
+        <w:t xml:space="preserve">. </w:t>
       </w:r>
     </w:p>
     <w:p>
@@ -1015,14 +941,6 @@
           <w:rFonts w:ascii="Times" w:hAnsi="Times"/>
         </w:rPr>
       </w:pPr>
-      <w:proofErr w:type="gramStart"/>
-      <w:r>
-        <w:rPr>
-          <w:rFonts w:ascii="Times" w:hAnsi="Times"/>
-        </w:rPr>
-        <w:t>so</w:t>
-      </w:r>
-      <w:proofErr w:type="gramEnd"/>
       <w:r>
         <w:rPr>
           <w:rFonts w:ascii="Times" w:hAnsi="Times"/>
@@ -1049,8 +967,82 @@
         </w:rPr>
         <w:t>If the girl counts to ten she will end on C.</w:t>
       </w:r>
+    </w:p>
+    <w:p>
+      <w:pPr>
+        <w:rPr>
+          <w:rFonts w:ascii="Times" w:hAnsi="Times"/>
+        </w:rPr>
+      </w:pPr>
+    </w:p>
+    <w:p>
+      <w:pPr>
+        <w:rPr>
+          <w:rFonts w:ascii="Times" w:hAnsi="Times"/>
+        </w:rPr>
+      </w:pPr>
+      <w:r>
+        <w:rPr>
+          <w:rFonts w:ascii="Times" w:hAnsi="Times"/>
+        </w:rPr>
+        <w:t xml:space="preserve">So, if the counted to one- hundred we would just </w:t>
+      </w:r>
+    </w:p>
+    <w:p>
+      <w:pPr>
+        <w:rPr>
+          <w:rFonts w:ascii="Times" w:hAnsi="Times"/>
+        </w:rPr>
+      </w:pPr>
+      <w:r>
+        <w:rPr>
+          <w:rFonts w:ascii="Times" w:hAnsi="Times"/>
+        </w:rPr>
+        <w:t>100/8= 12.5 12.5-.5=12 12*8= 96 96+4=100</w:t>
+      </w:r>
+    </w:p>
+    <w:p>
+      <w:pPr>
+        <w:rPr>
+          <w:rFonts w:ascii="Times" w:hAnsi="Times"/>
+        </w:rPr>
+      </w:pPr>
+      <w:r>
+        <w:rPr>
+          <w:rFonts w:ascii="Times" w:hAnsi="Times"/>
+        </w:rPr>
+        <w:t>Giving us an answer of D.</w:t>
+      </w:r>
+    </w:p>
+    <w:p>
+      <w:pPr>
+        <w:rPr>
+          <w:rFonts w:ascii="Times" w:hAnsi="Times"/>
+        </w:rPr>
+      </w:pPr>
+    </w:p>
+    <w:p>
+      <w:pPr>
+        <w:rPr>
+          <w:rFonts w:ascii="Times" w:hAnsi="Times"/>
+        </w:rPr>
+      </w:pPr>
       <w:bookmarkStart w:id="0" w:name="_GoBack"/>
       <w:bookmarkEnd w:id="0"/>
+    </w:p>
+    <w:p>
+      <w:pPr>
+        <w:rPr>
+          <w:rFonts w:ascii="Times" w:hAnsi="Times"/>
+        </w:rPr>
+      </w:pPr>
+    </w:p>
+    <w:p>
+      <w:pPr>
+        <w:rPr>
+          <w:rFonts w:ascii="Times" w:hAnsi="Times"/>
+        </w:rPr>
+      </w:pPr>
     </w:p>
     <w:p>
       <w:pPr>

</xml_diff>

<commit_message>
Solved the final question of what the girl will stop on if counting to 1000
</commit_message>
<xml_diff>
--- a/Problem Solving/kozinski_cameron_ProblemSolving.docx
+++ b/Problem Solving/kozinski_cameron_ProblemSolving.docx
@@ -985,7 +985,19 @@
         <w:rPr>
           <w:rFonts w:ascii="Times" w:hAnsi="Times"/>
         </w:rPr>
-        <w:t xml:space="preserve">So, if the counted to one- hundred we would just </w:t>
+        <w:t xml:space="preserve">So, if the </w:t>
+      </w:r>
+      <w:r>
+        <w:rPr>
+          <w:rFonts w:ascii="Times" w:hAnsi="Times"/>
+        </w:rPr>
+        <w:t>girl counted to one</w:t>
+      </w:r>
+      <w:r>
+        <w:rPr>
+          <w:rFonts w:ascii="Times" w:hAnsi="Times"/>
+        </w:rPr>
+        <w:t xml:space="preserve"> hundred we would just </w:t>
       </w:r>
     </w:p>
     <w:p>
@@ -1027,8 +1039,73 @@
           <w:rFonts w:ascii="Times" w:hAnsi="Times"/>
         </w:rPr>
       </w:pPr>
+      <w:r>
+        <w:rPr>
+          <w:rFonts w:ascii="Times" w:hAnsi="Times"/>
+        </w:rPr>
+        <w:t xml:space="preserve">So, if the girl </w:t>
+      </w:r>
+      <w:r>
+        <w:rPr>
+          <w:rFonts w:ascii="Times" w:hAnsi="Times"/>
+        </w:rPr>
+        <w:t xml:space="preserve">counted to one thousand </w:t>
+      </w:r>
+      <w:r>
+        <w:rPr>
+          <w:rFonts w:ascii="Times" w:hAnsi="Times"/>
+        </w:rPr>
+        <w:t>we would just</w:t>
+      </w:r>
+    </w:p>
+    <w:p>
+      <w:pPr>
+        <w:rPr>
+          <w:rFonts w:ascii="Times" w:hAnsi="Times"/>
+        </w:rPr>
+      </w:pPr>
+      <w:r>
+        <w:rPr>
+          <w:rFonts w:ascii="Times" w:hAnsi="Times"/>
+        </w:rPr>
+        <w:t xml:space="preserve">1000/8=125 125*8=1000 giving us an answer of B. </w:t>
+      </w:r>
       <w:bookmarkStart w:id="0" w:name="_GoBack"/>
       <w:bookmarkEnd w:id="0"/>
+      <w:r>
+        <w:rPr>
+          <w:rFonts w:ascii="Times" w:hAnsi="Times"/>
+        </w:rPr>
+        <w:t xml:space="preserve"> </w:t>
+      </w:r>
+    </w:p>
+    <w:p>
+      <w:pPr>
+        <w:rPr>
+          <w:rFonts w:ascii="Times" w:hAnsi="Times"/>
+        </w:rPr>
+      </w:pPr>
+    </w:p>
+    <w:p>
+      <w:pPr>
+        <w:rPr>
+          <w:rFonts w:ascii="Times" w:hAnsi="Times"/>
+        </w:rPr>
+      </w:pPr>
+    </w:p>
+    <w:p>
+      <w:pPr>
+        <w:rPr>
+          <w:rFonts w:ascii="Times" w:hAnsi="Times"/>
+        </w:rPr>
+      </w:pPr>
+    </w:p>
+    <w:p>
+      <w:pPr>
+        <w:rPr>
+          <w:rFonts w:ascii="Times" w:hAnsi="Times"/>
+        </w:rPr>
+      </w:pPr>
     </w:p>
     <w:p>
       <w:pPr>

</xml_diff>

<commit_message>
Added WPF section 1
</commit_message>
<xml_diff>
--- a/Problem Solving/kozinski_cameron_ProblemSolving.docx
+++ b/Problem Solving/kozinski_cameron_ProblemSolving.docx
@@ -48,8 +48,7 @@
         <w:adjustRightInd w:val="0"/>
         <w:rPr>
           <w:rFonts w:ascii="Verdana" w:hAnsi="Verdana" w:cs="Verdana"/>
-          <w:sz w:val="20"/>
-          <w:szCs w:val="20"/>
+          <w:bCs/>
         </w:rPr>
       </w:pPr>
       <w:r>
@@ -72,6 +71,28 @@
           <w:szCs w:val="20"/>
         </w:rPr>
       </w:pPr>
+      <w:bookmarkStart w:id="0" w:name="_GoBack"/>
+      <w:r>
+        <w:rPr>
+          <w:rFonts w:ascii="Verdana" w:hAnsi="Verdana" w:cs="Verdana"/>
+          <w:bCs/>
+        </w:rPr>
+        <w:t>WPF section 1</w:t>
+      </w:r>
+    </w:p>
+    <w:bookmarkEnd w:id="0"/>
+    <w:p>
+      <w:pPr>
+        <w:widowControl w:val="0"/>
+        <w:autoSpaceDE w:val="0"/>
+        <w:autoSpaceDN w:val="0"/>
+        <w:adjustRightInd w:val="0"/>
+        <w:rPr>
+          <w:rFonts w:ascii="Verdana" w:hAnsi="Verdana" w:cs="Verdana"/>
+          <w:sz w:val="20"/>
+          <w:szCs w:val="20"/>
+        </w:rPr>
+      </w:pPr>
     </w:p>
     <w:p>
       <w:pPr>
@@ -258,16 +279,14 @@
         </w:rPr>
         <w:t xml:space="preserve">There are 20 socks in a drawer: 5 pairs of black socks, 3 pairs of brown and 2 pairs of white. You select the socks in the dark and can check them only after a selection has been made. What is the smallest number of socks you need to select to guarantee getting the </w:t>
       </w:r>
-      <w:proofErr w:type="gramStart"/>
-      <w:r>
-        <w:rPr>
-          <w:rFonts w:ascii="Arial" w:hAnsi="Arial" w:cs="Calibri Bold Italic"/>
-          <w:sz w:val="32"/>
-          <w:szCs w:val="32"/>
-        </w:rPr>
-        <w:t>following:</w:t>
-      </w:r>
-      <w:proofErr w:type="gramEnd"/>
+      <w:r>
+        <w:rPr>
+          <w:rFonts w:ascii="Arial" w:hAnsi="Arial" w:cs="Calibri Bold Italic"/>
+          <w:sz w:val="32"/>
+          <w:szCs w:val="32"/>
+        </w:rPr>
+        <w:t>following?</w:t>
+      </w:r>
     </w:p>
     <w:p>
       <w:pPr>
@@ -753,7 +772,23 @@
           <w:sz w:val="32"/>
           <w:szCs w:val="32"/>
         </w:rPr>
-        <w:t>A little girl counts using the fingers of her left hand as follows: She starts by calling her thumb 1, the first finger 2, middle finder 3, ring finger 4, and little finger 5. Then she reverses direction, calling the ring finger 6, middle finger 7, first finger 8 and thumb 9, after which she calls her first finger 10 and so on. If she continues to count in this manner, on which finger will she stop?</w:t>
+        <w:t>A little girl counts using the fingers of her left hand as follows: She starts by calling her thumb 1, th</w:t>
+      </w:r>
+      <w:r>
+        <w:rPr>
+          <w:rFonts w:ascii="Arial" w:hAnsi="Arial" w:cs="Calibri Bold Italic"/>
+          <w:sz w:val="32"/>
+          <w:szCs w:val="32"/>
+        </w:rPr>
+        <w:t>e first finger 2, middle fing</w:t>
+      </w:r>
+      <w:r>
+        <w:rPr>
+          <w:rFonts w:ascii="Arial" w:hAnsi="Arial" w:cs="Calibri Bold Italic"/>
+          <w:sz w:val="32"/>
+          <w:szCs w:val="32"/>
+        </w:rPr>
+        <w:t>er 3, ring finger 4, and little finger 5. Then she reverses direction, calling the ring finger 6, middle finger 7, first finger 8 and thumb 9, after which she calls her first finger 10 and so on. If she continues to count in this manner, on which finger will she stop?</w:t>
       </w:r>
     </w:p>
     <w:p>
@@ -980,8 +1015,6 @@
         </w:rPr>
         <w:t xml:space="preserve">divide any number by 8 subtract the remainder multiply by 8 and subtract that number from the total, and get the answer as it correlates to the number. </w:t>
       </w:r>
-      <w:bookmarkStart w:id="0" w:name="_GoBack"/>
-      <w:bookmarkEnd w:id="0"/>
     </w:p>
     <w:p>
       <w:pPr>

</xml_diff>